<commit_message>
mise en commentaire les prints
</commit_message>
<xml_diff>
--- a/TP5/Source_TP_FINAL/rapport-1899786-1745133.docx
+++ b/TP5/Source_TP_FINAL/rapport-1899786-1745133.docx
@@ -73,7 +73,7 @@
               </wp:anchor>
             </w:drawing>
           </mc:Choice>
-          <mc:Fallback xmlns:w16="http://schemas.microsoft.com/office/word/2018/wordml" xmlns:w16cex="http://schemas.microsoft.com/office/word/2018/wordml/cex">
+          <mc:Fallback xmlns:w16cex="http://schemas.microsoft.com/office/word/2018/wordml/cex" xmlns:w16="http://schemas.microsoft.com/office/word/2018/wordml">
             <w:pict>
               <v:line w14:anchorId="3D4CD247" id="Connecteur droit 2" o:spid="_x0000_s1026" style="position:absolute;flip:y;z-index:251659264;visibility:visible;mso-wrap-style:square;mso-wrap-distance-left:9pt;mso-wrap-distance-top:0;mso-wrap-distance-right:9pt;mso-wrap-distance-bottom:0;mso-position-horizontal:left;mso-position-horizontal-relative:margin;mso-position-vertical:absolute;mso-position-vertical-relative:text" from="0,74.65pt" to="463.15pt,77.35pt" o:gfxdata="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" strokecolor="black [3200]" strokeweight=".5pt">
                 <v:stroke joinstyle="miter"/>
@@ -1009,9 +1009,60 @@
           <w:szCs w:val="24"/>
         </w:rPr>
       </w:pPr>
+      <w:r>
+        <w:rPr>
+          <w:rFonts w:ascii="Arial Rounded MT Bold" w:hAnsi="Arial Rounded MT Bold"/>
+          <w:noProof/>
+          <w:spacing w:val="-7"/>
+          <w:w w:val="103"/>
+          <w:sz w:val="24"/>
+          <w:szCs w:val="24"/>
+        </w:rPr>
+        <w:drawing>
+          <wp:inline distT="0" distB="0" distL="0" distR="0" wp14:anchorId="68C69A9E" wp14:editId="036E0DA9">
+            <wp:extent cx="6096000" cy="7018655"/>
+            <wp:effectExtent l="0" t="0" r="0" b="0"/>
+            <wp:docPr id="4" name="Picture 4" descr="A screen shot of a computer&#10;&#10;Description automatically generated"/>
+            <wp:cNvGraphicFramePr>
+              <a:graphicFrameLocks xmlns:a="http://schemas.openxmlformats.org/drawingml/2006/main" noChangeAspect="1"/>
+            </wp:cNvGraphicFramePr>
+            <a:graphic xmlns:a="http://schemas.openxmlformats.org/drawingml/2006/main">
+              <a:graphicData uri="http://schemas.openxmlformats.org/drawingml/2006/picture">
+                <pic:pic xmlns:pic="http://schemas.openxmlformats.org/drawingml/2006/picture">
+                  <pic:nvPicPr>
+                    <pic:cNvPr id="4" name="UML.png"/>
+                    <pic:cNvPicPr/>
+                  </pic:nvPicPr>
+                  <pic:blipFill>
+                    <a:blip r:embed="rId9">
+                      <a:extLst>
+                        <a:ext uri="{28A0092B-C50C-407E-A947-70E740481C1C}">
+                          <a14:useLocalDpi xmlns:a14="http://schemas.microsoft.com/office/drawing/2010/main" val="0"/>
+                        </a:ext>
+                      </a:extLst>
+                    </a:blip>
+                    <a:stretch>
+                      <a:fillRect/>
+                    </a:stretch>
+                  </pic:blipFill>
+                  <pic:spPr>
+                    <a:xfrm>
+                      <a:off x="0" y="0"/>
+                      <a:ext cx="6096000" cy="7018655"/>
+                    </a:xfrm>
+                    <a:prstGeom prst="rect">
+                      <a:avLst/>
+                    </a:prstGeom>
+                  </pic:spPr>
+                </pic:pic>
+              </a:graphicData>
+            </a:graphic>
+          </wp:inline>
+        </w:drawing>
+      </w:r>
     </w:p>
     <w:sectPr>
-      <w:footerReference w:type="default" r:id="rId9"/>
+      <w:footerReference w:type="default" r:id="rId10"/>
       <w:pgSz w:w="12240" w:h="15840"/>
       <w:pgMar w:top="1380" w:right="1320" w:bottom="280" w:left="1320" w:header="0" w:footer="834" w:gutter="0"/>
       <w:pgNumType w:start="1"/>
@@ -3955,7 +4006,7 @@
 </file>
 
 <file path=customXml/itemProps1.xml><?xml version="1.0" encoding="utf-8"?>
-<ds:datastoreItem xmlns:ds="http://schemas.openxmlformats.org/officeDocument/2006/customXml" ds:itemID="{1AAE9D8E-4868-43C3-A3F4-3E8B2419C76A}">
+<ds:datastoreItem xmlns:ds="http://schemas.openxmlformats.org/officeDocument/2006/customXml" ds:itemID="{E4661FC0-DC31-4C0B-8056-1ACD79EEE009}">
   <ds:schemaRefs>
     <ds:schemaRef ds:uri="http://schemas.openxmlformats.org/officeDocument/2006/bibliography"/>
   </ds:schemaRefs>

</xml_diff>

<commit_message>
Ajout des tests, de la réduction de code et clean up des print
</commit_message>
<xml_diff>
--- a/TP5/Source_TP_FINAL/rapport-1899786-1745133.docx
+++ b/TP5/Source_TP_FINAL/rapport-1899786-1745133.docx
@@ -406,7 +406,6 @@
           <w:szCs w:val="24"/>
         </w:rPr>
       </w:pPr>
-      <w:proofErr w:type="spellStart"/>
       <w:r>
         <w:rPr>
           <w:rFonts w:ascii="Arial Rounded MT Bold" w:hAnsi="Arial Rounded MT Bold"/>
@@ -427,7 +426,6 @@
         </w:rPr>
         <w:t>norasinh</w:t>
       </w:r>
-      <w:proofErr w:type="spellEnd"/>
       <w:r>
         <w:rPr>
           <w:rFonts w:ascii="Arial Rounded MT Bold" w:hAnsi="Arial Rounded MT Bold"/>
@@ -576,20 +574,8 @@
           <w:sz w:val="24"/>
           <w:szCs w:val="24"/>
         </w:rPr>
-        <w:t xml:space="preserve">Doriane </w:t>
-      </w:r>
-      <w:proofErr w:type="spellStart"/>
-      <w:r>
-        <w:rPr>
-          <w:rFonts w:ascii="Arial Rounded MT Bold" w:hAnsi="Arial Rounded MT Bold"/>
-          <w:spacing w:val="-7"/>
-          <w:w w:val="103"/>
-          <w:sz w:val="24"/>
-          <w:szCs w:val="24"/>
-        </w:rPr>
-        <w:t>Olewicki</w:t>
-      </w:r>
-      <w:proofErr w:type="spellEnd"/>
+        <w:t>Doriane Olewicki</w:t>
+      </w:r>
     </w:p>
     <w:p>
       <w:pPr>
@@ -740,49 +726,7 @@
         <w:rPr>
           <w:rFonts w:asciiTheme="majorBidi" w:hAnsiTheme="majorBidi" w:cstheme="majorBidi"/>
         </w:rPr>
-        <w:t xml:space="preserve"> </w:t>
-      </w:r>
-      <w:proofErr w:type="spellStart"/>
-      <w:r>
-        <w:rPr>
-          <w:rFonts w:asciiTheme="majorBidi" w:hAnsiTheme="majorBidi" w:cstheme="majorBidi"/>
-        </w:rPr>
-        <w:t>HashMap</w:t>
-      </w:r>
-      <w:proofErr w:type="spellEnd"/>
-      <w:r>
-        <w:rPr>
-          <w:rFonts w:asciiTheme="majorBidi" w:hAnsiTheme="majorBidi" w:cstheme="majorBidi"/>
-        </w:rPr>
-        <w:t xml:space="preserve"> &lt;String, </w:t>
-      </w:r>
-      <w:proofErr w:type="spellStart"/>
-      <w:r>
-        <w:rPr>
-          <w:rFonts w:asciiTheme="majorBidi" w:hAnsiTheme="majorBidi" w:cstheme="majorBidi"/>
-        </w:rPr>
-        <w:t>ArrayList</w:t>
-      </w:r>
-      <w:proofErr w:type="spellEnd"/>
-      <w:r>
-        <w:rPr>
-          <w:rFonts w:asciiTheme="majorBidi" w:hAnsiTheme="majorBidi" w:cstheme="majorBidi"/>
-        </w:rPr>
-        <w:t xml:space="preserve">&lt;String&gt;&gt; où le String représente le nœud et le </w:t>
-      </w:r>
-      <w:proofErr w:type="spellStart"/>
-      <w:r>
-        <w:rPr>
-          <w:rFonts w:asciiTheme="majorBidi" w:hAnsiTheme="majorBidi" w:cstheme="majorBidi"/>
-        </w:rPr>
-        <w:t>ArrayList</w:t>
-      </w:r>
-      <w:proofErr w:type="spellEnd"/>
-      <w:r>
-        <w:rPr>
-          <w:rFonts w:asciiTheme="majorBidi" w:hAnsiTheme="majorBidi" w:cstheme="majorBidi"/>
-        </w:rPr>
-        <w:t xml:space="preserve">&lt;String&gt; représente </w:t>
+        <w:t xml:space="preserve"> HashMap &lt;String, ArrayList&lt;String&gt;&gt; où le String représente le nœud et le ArrayList&lt;String&gt; représente </w:t>
       </w:r>
       <w:r>
         <w:rPr>
@@ -806,16 +750,8 @@
         <w:rPr>
           <w:rFonts w:asciiTheme="majorBidi" w:hAnsiTheme="majorBidi" w:cstheme="majorBidi"/>
         </w:rPr>
-        <w:t xml:space="preserve"> du </w:t>
-      </w:r>
-      <w:proofErr w:type="spellStart"/>
-      <w:r>
-        <w:rPr>
-          <w:rFonts w:asciiTheme="majorBidi" w:hAnsiTheme="majorBidi" w:cstheme="majorBidi"/>
-        </w:rPr>
-        <w:t>noeud</w:t>
-      </w:r>
-      <w:proofErr w:type="spellEnd"/>
+        <w:t xml:space="preserve"> du noeud</w:t>
+      </w:r>
       <w:r>
         <w:rPr>
           <w:rFonts w:asciiTheme="majorBidi" w:hAnsiTheme="majorBidi" w:cstheme="majorBidi"/>
@@ -852,14 +788,7 @@
         <w:rPr>
           <w:rFonts w:asciiTheme="majorBidi" w:hAnsiTheme="majorBidi" w:cstheme="majorBidi"/>
         </w:rPr>
-        <w:t xml:space="preserve"> parcourant, chaque ligne du CODE et chaque nœud du </w:t>
-      </w:r>
-      <w:proofErr w:type="spellStart"/>
-      <w:r>
-        <w:rPr>
-          <w:rFonts w:asciiTheme="majorBidi" w:hAnsiTheme="majorBidi" w:cstheme="majorBidi"/>
-        </w:rPr>
-        <w:t>Next_</w:t>
+        <w:t xml:space="preserve"> parcourant, chaque ligne du CODE et chaque nœud du Next_</w:t>
       </w:r>
       <w:r>
         <w:rPr>
@@ -867,7 +796,6 @@
         </w:rPr>
         <w:t>OUT</w:t>
       </w:r>
-      <w:proofErr w:type="spellEnd"/>
       <w:r>
         <w:rPr>
           <w:rFonts w:asciiTheme="majorBidi" w:hAnsiTheme="majorBidi" w:cstheme="majorBidi"/>
@@ -878,14 +806,7 @@
         <w:rPr>
           <w:rFonts w:asciiTheme="majorBidi" w:hAnsiTheme="majorBidi" w:cstheme="majorBidi"/>
         </w:rPr>
-        <w:t xml:space="preserve"> le nœud du </w:t>
-      </w:r>
-      <w:proofErr w:type="spellStart"/>
-      <w:r>
-        <w:rPr>
-          <w:rFonts w:asciiTheme="majorBidi" w:hAnsiTheme="majorBidi" w:cstheme="majorBidi"/>
-        </w:rPr>
-        <w:t>Next_</w:t>
+        <w:t xml:space="preserve"> le nœud du Next_</w:t>
       </w:r>
       <w:r>
         <w:rPr>
@@ -893,7 +814,6 @@
         </w:rPr>
         <w:t>OUT</w:t>
       </w:r>
-      <w:proofErr w:type="spellEnd"/>
       <w:r>
         <w:rPr>
           <w:rFonts w:asciiTheme="majorBidi" w:hAnsiTheme="majorBidi" w:cstheme="majorBidi"/>
@@ -916,16 +836,8 @@
         <w:rPr>
           <w:rFonts w:asciiTheme="majorBidi" w:hAnsiTheme="majorBidi" w:cstheme="majorBidi"/>
         </w:rPr>
-        <w:t xml:space="preserve">. Ensuite, on parcourt une autre fois chaque nœud du </w:t>
-      </w:r>
-      <w:proofErr w:type="spellStart"/>
-      <w:r>
-        <w:rPr>
-          <w:rFonts w:asciiTheme="majorBidi" w:hAnsiTheme="majorBidi" w:cstheme="majorBidi"/>
-        </w:rPr>
-        <w:t>Next_OUT</w:t>
-      </w:r>
-      <w:proofErr w:type="spellEnd"/>
+        <w:t>. Ensuite, on parcourt une autre fois chaque nœud du Next_OUT</w:t>
+      </w:r>
       <w:r>
         <w:rPr>
           <w:rFonts w:asciiTheme="majorBidi" w:hAnsiTheme="majorBidi" w:cstheme="majorBidi"/>
@@ -944,35 +856,7 @@
         <w:rPr>
           <w:rFonts w:asciiTheme="majorBidi" w:hAnsiTheme="majorBidi" w:cstheme="majorBidi"/>
         </w:rPr>
-        <w:t xml:space="preserve">En même temps qu’on construit le </w:t>
-      </w:r>
-      <w:proofErr w:type="spellStart"/>
-      <w:r>
-        <w:rPr>
-          <w:rFonts w:asciiTheme="majorBidi" w:hAnsiTheme="majorBidi" w:cstheme="majorBidi"/>
-        </w:rPr>
-        <w:t>graphe</w:t>
-      </w:r>
-      <w:proofErr w:type="spellEnd"/>
-      <w:r>
-        <w:rPr>
-          <w:rFonts w:asciiTheme="majorBidi" w:hAnsiTheme="majorBidi" w:cstheme="majorBidi"/>
-        </w:rPr>
-        <w:t xml:space="preserve">, on construit notre List&lt;String&gt; </w:t>
-      </w:r>
-      <w:proofErr w:type="spellStart"/>
-      <w:r>
-        <w:rPr>
-          <w:rFonts w:asciiTheme="majorBidi" w:hAnsiTheme="majorBidi" w:cstheme="majorBidi"/>
-        </w:rPr>
-        <w:t>nodes</w:t>
-      </w:r>
-      <w:proofErr w:type="spellEnd"/>
-      <w:r>
-        <w:rPr>
-          <w:rFonts w:asciiTheme="majorBidi" w:hAnsiTheme="majorBidi" w:cstheme="majorBidi"/>
-        </w:rPr>
-        <w:t xml:space="preserve"> qui contient tous les nœuds en ordre alphabétique que nous allons utiliser plus tard.</w:t>
+        <w:t>En même temps qu’on construit le graphe, on construit notre List&lt;String&gt; nodes qui contient tous les nœuds en ordre alphabétique que nous allons utiliser plus tard.</w:t>
       </w:r>
     </w:p>
     <w:p>
@@ -1011,7 +895,7 @@
     </w:p>
     <w:p>
       <w:pPr>
-        <w:pStyle w:val="Paragraphedeliste"/>
+        <w:pStyle w:val="ListParagraph"/>
         <w:numPr>
           <w:ilvl w:val="0"/>
           <w:numId w:val="1"/>
@@ -1066,7 +950,7 @@
     </w:p>
     <w:p>
       <w:pPr>
-        <w:pStyle w:val="Paragraphedeliste"/>
+        <w:pStyle w:val="ListParagraph"/>
         <w:ind w:left="360"/>
         <w:jc w:val="both"/>
         <w:rPr>
@@ -1076,7 +960,7 @@
     </w:p>
     <w:p>
       <w:pPr>
-        <w:pStyle w:val="Paragraphedeliste"/>
+        <w:pStyle w:val="ListParagraph"/>
         <w:ind w:left="0"/>
         <w:jc w:val="both"/>
         <w:rPr>
@@ -1085,7 +969,6 @@
           <w:bCs/>
         </w:rPr>
       </w:pPr>
-      <w:proofErr w:type="spellStart"/>
       <w:r>
         <w:rPr>
           <w:rFonts w:asciiTheme="majorBidi" w:hAnsiTheme="majorBidi" w:cstheme="majorBidi"/>
@@ -1094,29 +977,18 @@
         </w:rPr>
         <w:t>Géneration</w:t>
       </w:r>
-      <w:proofErr w:type="spellEnd"/>
       <w:r>
         <w:rPr>
           <w:rFonts w:asciiTheme="majorBidi" w:hAnsiTheme="majorBidi" w:cstheme="majorBidi"/>
           <w:b/>
           <w:bCs/>
         </w:rPr>
-        <w:t xml:space="preserve"> de la </w:t>
-      </w:r>
-      <w:proofErr w:type="spellStart"/>
-      <w:r>
-        <w:rPr>
-          <w:rFonts w:asciiTheme="majorBidi" w:hAnsiTheme="majorBidi" w:cstheme="majorBidi"/>
-          <w:b/>
-          <w:bCs/>
-        </w:rPr>
-        <w:t>Stack</w:t>
-      </w:r>
-      <w:proofErr w:type="spellEnd"/>
-    </w:p>
-    <w:p>
-      <w:pPr>
-        <w:pStyle w:val="Paragraphedeliste"/>
+        <w:t xml:space="preserve"> de la Stack</w:t>
+      </w:r>
+    </w:p>
+    <w:p>
+      <w:pPr>
+        <w:pStyle w:val="ListParagraph"/>
         <w:numPr>
           <w:ilvl w:val="0"/>
           <w:numId w:val="1"/>
@@ -1147,7 +1019,7 @@
     </w:p>
     <w:p>
       <w:pPr>
-        <w:pStyle w:val="Paragraphedeliste"/>
+        <w:pStyle w:val="ListParagraph"/>
         <w:numPr>
           <w:ilvl w:val="1"/>
           <w:numId w:val="1"/>
@@ -1169,14 +1041,12 @@
         </w:rPr>
         <w:t>« </w:t>
       </w:r>
-      <w:proofErr w:type="spellStart"/>
       <w:r>
         <w:rPr>
           <w:rFonts w:asciiTheme="majorBidi" w:hAnsiTheme="majorBidi" w:cstheme="majorBidi"/>
         </w:rPr>
         <w:t>nodes</w:t>
       </w:r>
-      <w:proofErr w:type="spellEnd"/>
       <w:r>
         <w:rPr>
           <w:rFonts w:asciiTheme="majorBidi" w:hAnsiTheme="majorBidi" w:cstheme="majorBidi"/>
@@ -1192,7 +1062,7 @@
     </w:p>
     <w:p>
       <w:pPr>
-        <w:pStyle w:val="Paragraphedeliste"/>
+        <w:pStyle w:val="ListParagraph"/>
         <w:numPr>
           <w:ilvl w:val="1"/>
           <w:numId w:val="1"/>
@@ -1206,21 +1076,7 @@
         <w:rPr>
           <w:rFonts w:asciiTheme="majorBidi" w:hAnsiTheme="majorBidi" w:cstheme="majorBidi"/>
         </w:rPr>
-        <w:t>On enlève le nœud sélectionné (« </w:t>
-      </w:r>
-      <w:proofErr w:type="spellStart"/>
-      <w:r>
-        <w:rPr>
-          <w:rFonts w:asciiTheme="majorBidi" w:hAnsiTheme="majorBidi" w:cstheme="majorBidi"/>
-        </w:rPr>
-        <w:t>nodeToStack</w:t>
-      </w:r>
-      <w:proofErr w:type="spellEnd"/>
-      <w:r>
-        <w:rPr>
-          <w:rFonts w:asciiTheme="majorBidi" w:hAnsiTheme="majorBidi" w:cstheme="majorBidi"/>
-        </w:rPr>
-        <w:t> »)</w:t>
+        <w:t>On enlève le nœud sélectionné (« nodeToStack »)</w:t>
       </w:r>
       <w:r>
         <w:rPr>
@@ -1237,7 +1093,7 @@
     </w:p>
     <w:p>
       <w:pPr>
-        <w:pStyle w:val="Paragraphedeliste"/>
+        <w:pStyle w:val="ListParagraph"/>
         <w:ind w:left="1080"/>
         <w:jc w:val="both"/>
         <w:rPr>
@@ -1247,7 +1103,7 @@
     </w:p>
     <w:p>
       <w:pPr>
-        <w:pStyle w:val="Paragraphedeliste"/>
+        <w:pStyle w:val="ListParagraph"/>
         <w:numPr>
           <w:ilvl w:val="0"/>
           <w:numId w:val="1"/>
@@ -1261,14 +1117,7 @@
         <w:rPr>
           <w:rFonts w:asciiTheme="majorBidi" w:hAnsiTheme="majorBidi" w:cstheme="majorBidi"/>
         </w:rPr>
-        <w:t xml:space="preserve">On crée le </w:t>
-      </w:r>
-      <w:proofErr w:type="spellStart"/>
-      <w:r>
-        <w:rPr>
-          <w:rFonts w:asciiTheme="majorBidi" w:hAnsiTheme="majorBidi" w:cstheme="majorBidi"/>
-        </w:rPr>
-        <w:t>colo</w:t>
+        <w:t>On crée le colo</w:t>
       </w:r>
       <w:r>
         <w:rPr>
@@ -1280,33 +1129,12 @@
         <w:rPr>
           <w:rFonts w:asciiTheme="majorBidi" w:hAnsiTheme="majorBidi" w:cstheme="majorBidi"/>
         </w:rPr>
-        <w:t>Map</w:t>
-      </w:r>
-      <w:proofErr w:type="spellEnd"/>
-      <w:r>
-        <w:rPr>
-          <w:rFonts w:asciiTheme="majorBidi" w:hAnsiTheme="majorBidi" w:cstheme="majorBidi"/>
-        </w:rPr>
-        <w:t xml:space="preserve">&lt;String, </w:t>
-      </w:r>
-      <w:proofErr w:type="spellStart"/>
-      <w:r>
-        <w:rPr>
-          <w:rFonts w:asciiTheme="majorBidi" w:hAnsiTheme="majorBidi" w:cstheme="majorBidi"/>
-        </w:rPr>
-        <w:t>Integer</w:t>
-      </w:r>
-      <w:proofErr w:type="spellEnd"/>
-      <w:r>
-        <w:rPr>
-          <w:rFonts w:asciiTheme="majorBidi" w:hAnsiTheme="majorBidi" w:cstheme="majorBidi"/>
-        </w:rPr>
-        <w:t>&gt; (le string représente le nœud et Integer représente le numéro ou la couleur du nœud)</w:t>
-      </w:r>
-    </w:p>
-    <w:p>
-      <w:pPr>
-        <w:pStyle w:val="Paragraphedeliste"/>
+        <w:t>Map&lt;String, Integer&gt; (le string représente le nœud et Integer représente le numéro ou la couleur du nœud)</w:t>
+      </w:r>
+    </w:p>
+    <w:p>
+      <w:pPr>
+        <w:pStyle w:val="ListParagraph"/>
         <w:ind w:left="360"/>
         <w:jc w:val="both"/>
         <w:rPr>
@@ -1316,7 +1144,7 @@
     </w:p>
     <w:p>
       <w:pPr>
-        <w:pStyle w:val="Paragraphedeliste"/>
+        <w:pStyle w:val="ListParagraph"/>
         <w:numPr>
           <w:ilvl w:val="0"/>
           <w:numId w:val="1"/>
@@ -1335,7 +1163,7 @@
     </w:p>
     <w:p>
       <w:pPr>
-        <w:pStyle w:val="Paragraphedeliste"/>
+        <w:pStyle w:val="ListParagraph"/>
         <w:numPr>
           <w:ilvl w:val="1"/>
           <w:numId w:val="1"/>
@@ -1345,19 +1173,25 @@
           <w:rFonts w:asciiTheme="majorBidi" w:hAnsiTheme="majorBidi" w:cstheme="majorBidi"/>
         </w:rPr>
       </w:pPr>
-      <w:r>
-        <w:rPr>
-          <w:rFonts w:asciiTheme="majorBidi" w:hAnsiTheme="majorBidi" w:cstheme="majorBidi"/>
-          <w:lang w:val="en-CA"/>
+      <w:proofErr w:type="gramStart"/>
+      <w:r>
+        <w:rPr>
+          <w:rFonts w:asciiTheme="majorBidi" w:hAnsiTheme="majorBidi" w:cstheme="majorBidi"/>
         </w:rPr>
         <w:t>c</w:t>
       </w:r>
       <w:r>
         <w:rPr>
           <w:rFonts w:asciiTheme="majorBidi" w:hAnsiTheme="majorBidi" w:cstheme="majorBidi"/>
-          <w:lang w:val="en-CA"/>
-        </w:rPr>
-        <w:t xml:space="preserve">olor = 0. </w:t>
+        </w:rPr>
+        <w:t>olor</w:t>
+      </w:r>
+      <w:proofErr w:type="gramEnd"/>
+      <w:r>
+        <w:rPr>
+          <w:rFonts w:asciiTheme="majorBidi" w:hAnsiTheme="majorBidi" w:cstheme="majorBidi"/>
+        </w:rPr>
+        <w:t xml:space="preserve"> = 0. </w:t>
       </w:r>
       <w:r>
         <w:rPr>
@@ -1392,7 +1226,7 @@
     </w:p>
     <w:p>
       <w:pPr>
-        <w:pStyle w:val="Paragraphedeliste"/>
+        <w:pStyle w:val="ListParagraph"/>
         <w:numPr>
           <w:ilvl w:val="1"/>
           <w:numId w:val="1"/>
@@ -1411,7 +1245,7 @@
     </w:p>
     <w:p>
       <w:pPr>
-        <w:pStyle w:val="Paragraphedeliste"/>
+        <w:pStyle w:val="ListParagraph"/>
         <w:numPr>
           <w:ilvl w:val="1"/>
           <w:numId w:val="1"/>
@@ -1434,7 +1268,7 @@
     </w:p>
     <w:p>
       <w:pPr>
-        <w:pStyle w:val="Paragraphedeliste"/>
+        <w:pStyle w:val="ListParagraph"/>
         <w:numPr>
           <w:ilvl w:val="2"/>
           <w:numId w:val="1"/>
@@ -1459,7 +1293,7 @@
     </w:p>
     <w:p>
       <w:pPr>
-        <w:pStyle w:val="Paragraphedeliste"/>
+        <w:pStyle w:val="ListParagraph"/>
         <w:numPr>
           <w:ilvl w:val="2"/>
           <w:numId w:val="1"/>
@@ -1473,40 +1307,12 @@
         <w:rPr>
           <w:rFonts w:asciiTheme="majorBidi" w:hAnsiTheme="majorBidi" w:cstheme="majorBidi"/>
         </w:rPr>
-        <w:t xml:space="preserve">On parcourt en ordre croissant cette liste et si la valeur du voisin est égale à </w:t>
-      </w:r>
-      <w:proofErr w:type="spellStart"/>
-      <w:r>
-        <w:rPr>
-          <w:rFonts w:asciiTheme="majorBidi" w:hAnsiTheme="majorBidi" w:cstheme="majorBidi"/>
-        </w:rPr>
-        <w:t>color</w:t>
-      </w:r>
-      <w:proofErr w:type="spellEnd"/>
-      <w:r>
-        <w:rPr>
-          <w:rFonts w:asciiTheme="majorBidi" w:hAnsiTheme="majorBidi" w:cstheme="majorBidi"/>
-        </w:rPr>
-        <w:t xml:space="preserve">, alors on fait </w:t>
-      </w:r>
-      <w:proofErr w:type="spellStart"/>
-      <w:r>
-        <w:rPr>
-          <w:rFonts w:asciiTheme="majorBidi" w:hAnsiTheme="majorBidi" w:cstheme="majorBidi"/>
-        </w:rPr>
-        <w:t>color</w:t>
-      </w:r>
-      <w:proofErr w:type="spellEnd"/>
-      <w:r>
-        <w:rPr>
-          <w:rFonts w:asciiTheme="majorBidi" w:hAnsiTheme="majorBidi" w:cstheme="majorBidi"/>
-        </w:rPr>
-        <w:t>++.</w:t>
-      </w:r>
-    </w:p>
-    <w:p>
-      <w:pPr>
-        <w:pStyle w:val="Paragraphedeliste"/>
+        <w:t>On parcourt en ordre croissant cette liste et si la valeur du voisin est égale à color, alors on fait color++.</w:t>
+      </w:r>
+    </w:p>
+    <w:p>
+      <w:pPr>
+        <w:pStyle w:val="ListParagraph"/>
         <w:numPr>
           <w:ilvl w:val="1"/>
           <w:numId w:val="1"/>
@@ -1532,35 +1338,7 @@
         <w:rPr>
           <w:rFonts w:asciiTheme="majorBidi" w:hAnsiTheme="majorBidi" w:cstheme="majorBidi"/>
         </w:rPr>
-        <w:t xml:space="preserve"> et sa valeur de </w:t>
-      </w:r>
-      <w:proofErr w:type="spellStart"/>
-      <w:r>
-        <w:rPr>
-          <w:rFonts w:asciiTheme="majorBidi" w:hAnsiTheme="majorBidi" w:cstheme="majorBidi"/>
-        </w:rPr>
-        <w:t>color</w:t>
-      </w:r>
-      <w:proofErr w:type="spellEnd"/>
-      <w:r>
-        <w:rPr>
-          <w:rFonts w:asciiTheme="majorBidi" w:hAnsiTheme="majorBidi" w:cstheme="majorBidi"/>
-        </w:rPr>
-        <w:t xml:space="preserve"> dans </w:t>
-      </w:r>
-      <w:proofErr w:type="spellStart"/>
-      <w:r>
-        <w:rPr>
-          <w:rFonts w:asciiTheme="majorBidi" w:hAnsiTheme="majorBidi" w:cstheme="majorBidi"/>
-        </w:rPr>
-        <w:t>colorMap</w:t>
-      </w:r>
-      <w:proofErr w:type="spellEnd"/>
-      <w:r>
-        <w:rPr>
-          <w:rFonts w:asciiTheme="majorBidi" w:hAnsiTheme="majorBidi" w:cstheme="majorBidi"/>
-        </w:rPr>
-        <w:t>.</w:t>
+        <w:t xml:space="preserve"> et sa valeur de color dans colorMap.</w:t>
       </w:r>
     </w:p>
     <w:p>
@@ -1583,7 +1361,7 @@
     </w:p>
     <w:p>
       <w:pPr>
-        <w:pStyle w:val="Paragraphedeliste"/>
+        <w:pStyle w:val="ListParagraph"/>
         <w:numPr>
           <w:ilvl w:val="0"/>
           <w:numId w:val="1"/>
@@ -1602,7 +1380,7 @@
     </w:p>
     <w:p>
       <w:pPr>
-        <w:pStyle w:val="Paragraphedeliste"/>
+        <w:pStyle w:val="ListParagraph"/>
         <w:numPr>
           <w:ilvl w:val="1"/>
           <w:numId w:val="1"/>
@@ -1640,16 +1418,8 @@
         <w:rPr>
           <w:rFonts w:asciiTheme="majorBidi" w:hAnsiTheme="majorBidi" w:cstheme="majorBidi"/>
         </w:rPr>
-        <w:t xml:space="preserve">R + </w:t>
-      </w:r>
-      <w:proofErr w:type="spellStart"/>
-      <w:r>
-        <w:rPr>
-          <w:rFonts w:asciiTheme="majorBidi" w:hAnsiTheme="majorBidi" w:cstheme="majorBidi"/>
-        </w:rPr>
-        <w:t>color</w:t>
-      </w:r>
-      <w:proofErr w:type="spellEnd"/>
+        <w:t>R + color</w:t>
+      </w:r>
       <w:r>
         <w:rPr>
           <w:rFonts w:asciiTheme="majorBidi" w:hAnsiTheme="majorBidi" w:cstheme="majorBidi"/>
@@ -1660,21 +1430,7 @@
         <w:rPr>
           <w:rFonts w:asciiTheme="majorBidi" w:hAnsiTheme="majorBidi" w:cstheme="majorBidi"/>
         </w:rPr>
-        <w:t xml:space="preserve"> dans </w:t>
-      </w:r>
-      <w:proofErr w:type="spellStart"/>
-      <w:r>
-        <w:rPr>
-          <w:rFonts w:asciiTheme="majorBidi" w:hAnsiTheme="majorBidi" w:cstheme="majorBidi"/>
-        </w:rPr>
-        <w:t>colorMap</w:t>
-      </w:r>
-      <w:proofErr w:type="spellEnd"/>
-      <w:r>
-        <w:rPr>
-          <w:rFonts w:asciiTheme="majorBidi" w:hAnsiTheme="majorBidi" w:cstheme="majorBidi"/>
-        </w:rPr>
-        <w:t>.</w:t>
+        <w:t xml:space="preserve"> dans colorMap.</w:t>
       </w:r>
     </w:p>
     <w:p>
@@ -1710,7 +1466,19 @@
         <w:t>intermédiaire</w:t>
       </w:r>
     </w:p>
-    <w:p/>
+    <w:p>
+      <w:r>
+        <w:t xml:space="preserve">Pas sur si </w:t>
+      </w:r>
+      <w:proofErr w:type="gramStart"/>
+      <w:r>
+        <w:t>ca</w:t>
+      </w:r>
+      <w:proofErr w:type="gramEnd"/>
+      <w:r>
+        <w:t xml:space="preserve"> va être fait</w:t>
+      </w:r>
+    </w:p>
     <w:p/>
     <w:p>
       <w:pPr>
@@ -1744,293 +1512,537 @@
       </w:r>
     </w:p>
     <w:p>
-      <w:r>
-        <w:tab/>
-        <w:t xml:space="preserve">En parcourant les tests fournis dans les sources du </w:t>
-      </w:r>
-      <w:proofErr w:type="spellStart"/>
-      <w:r>
-        <w:t>tp</w:t>
-      </w:r>
-      <w:proofErr w:type="spellEnd"/>
-      <w:r>
-        <w:t xml:space="preserve"> nous avons constaté que pas toutes les opérations n’ont été testé. Nous observons que les deux seules opérations utilisées sont l’addition, la multiplication et la division. Et c’est à partir de cette observation que nous avons décidé de rajouter un test afin de compléter le jeu de tests fourni. </w:t>
-      </w:r>
-      <w:proofErr w:type="spellStart"/>
-      <w:r>
-        <w:t>Le</w:t>
-      </w:r>
-      <w:proofErr w:type="spellEnd"/>
-      <w:r>
-        <w:t xml:space="preserve"> test que nous avons rajouté traduit un bloc de code avec une opération de soustraction (MIN).</w:t>
-      </w:r>
-    </w:p>
-    <w:p>
-      <w:r>
-        <w:t>Les blocs fournis traduisent les codes suivants :</w:t>
-      </w:r>
-    </w:p>
-    <w:p>
-      <w:pPr>
-        <w:pStyle w:val="Sansinterligne"/>
-        <w:numPr>
-          <w:ilvl w:val="0"/>
-          <w:numId w:val="3"/>
-        </w:numPr>
-      </w:pPr>
-      <w:r>
-        <w:t>Block1_full :</w:t>
-      </w:r>
-    </w:p>
-    <w:p>
-      <w:pPr>
-        <w:pStyle w:val="Sansinterligne"/>
+      <w:pPr>
+        <w:jc w:val="both"/>
+        <w:rPr>
+          <w:rFonts w:asciiTheme="majorBidi" w:hAnsiTheme="majorBidi" w:cstheme="majorBidi"/>
+        </w:rPr>
+      </w:pPr>
+      <w:r>
+        <w:rPr>
+          <w:rFonts w:asciiTheme="majorBidi" w:hAnsiTheme="majorBidi" w:cstheme="majorBidi"/>
+        </w:rPr>
+        <w:t>En parcourant les tests fournis dans les sources du</w:t>
+      </w:r>
+      <w:r>
+        <w:rPr>
+          <w:rFonts w:asciiTheme="majorBidi" w:hAnsiTheme="majorBidi" w:cstheme="majorBidi"/>
+        </w:rPr>
+        <w:t xml:space="preserve"> TP</w:t>
+      </w:r>
+      <w:r>
+        <w:rPr>
+          <w:rFonts w:asciiTheme="majorBidi" w:hAnsiTheme="majorBidi" w:cstheme="majorBidi"/>
+        </w:rPr>
+        <w:t xml:space="preserve"> nous avons constaté que</w:t>
+      </w:r>
+      <w:r>
+        <w:rPr>
+          <w:rFonts w:asciiTheme="majorBidi" w:hAnsiTheme="majorBidi" w:cstheme="majorBidi"/>
+        </w:rPr>
+        <w:t xml:space="preserve"> ce ne sont</w:t>
+      </w:r>
+      <w:r>
+        <w:rPr>
+          <w:rFonts w:asciiTheme="majorBidi" w:hAnsiTheme="majorBidi" w:cstheme="majorBidi"/>
+        </w:rPr>
+        <w:t xml:space="preserve"> pas toutes les opérations </w:t>
+      </w:r>
+      <w:r>
+        <w:rPr>
+          <w:rFonts w:asciiTheme="majorBidi" w:hAnsiTheme="majorBidi" w:cstheme="majorBidi"/>
+        </w:rPr>
+        <w:t xml:space="preserve">qui </w:t>
+      </w:r>
+      <w:r>
+        <w:rPr>
+          <w:rFonts w:asciiTheme="majorBidi" w:hAnsiTheme="majorBidi" w:cstheme="majorBidi"/>
+        </w:rPr>
+        <w:t>sont</w:t>
+      </w:r>
+      <w:r>
+        <w:rPr>
+          <w:rFonts w:asciiTheme="majorBidi" w:hAnsiTheme="majorBidi" w:cstheme="majorBidi"/>
+        </w:rPr>
+        <w:t xml:space="preserve"> testé</w:t>
+      </w:r>
+      <w:r>
+        <w:rPr>
+          <w:rFonts w:asciiTheme="majorBidi" w:hAnsiTheme="majorBidi" w:cstheme="majorBidi"/>
+        </w:rPr>
+        <w:t>es</w:t>
+      </w:r>
+      <w:r>
+        <w:rPr>
+          <w:rFonts w:asciiTheme="majorBidi" w:hAnsiTheme="majorBidi" w:cstheme="majorBidi"/>
+        </w:rPr>
+        <w:t xml:space="preserve">. Nous observons que les seules opérations utilisées sont l’addition, la multiplication et la division. </w:t>
+      </w:r>
+      <w:r>
+        <w:rPr>
+          <w:rFonts w:asciiTheme="majorBidi" w:hAnsiTheme="majorBidi" w:cstheme="majorBidi"/>
+        </w:rPr>
+        <w:t>Alors,</w:t>
+      </w:r>
+      <w:r>
+        <w:rPr>
+          <w:rFonts w:asciiTheme="majorBidi" w:hAnsiTheme="majorBidi" w:cstheme="majorBidi"/>
+        </w:rPr>
+        <w:t xml:space="preserve"> c’est à partir de cette observation que nous avons décidé d</w:t>
+      </w:r>
+      <w:r>
+        <w:rPr>
+          <w:rFonts w:asciiTheme="majorBidi" w:hAnsiTheme="majorBidi" w:cstheme="majorBidi"/>
+        </w:rPr>
+        <w:t>’</w:t>
+      </w:r>
+      <w:r>
+        <w:rPr>
+          <w:rFonts w:asciiTheme="majorBidi" w:hAnsiTheme="majorBidi" w:cstheme="majorBidi"/>
+        </w:rPr>
+        <w:t xml:space="preserve">ajouter </w:t>
+      </w:r>
+      <w:r>
+        <w:rPr>
+          <w:rFonts w:asciiTheme="majorBidi" w:hAnsiTheme="majorBidi" w:cstheme="majorBidi"/>
+        </w:rPr>
+        <w:t>un test qui</w:t>
+      </w:r>
+      <w:r>
+        <w:rPr>
+          <w:rFonts w:asciiTheme="majorBidi" w:hAnsiTheme="majorBidi" w:cstheme="majorBidi"/>
+        </w:rPr>
+        <w:t xml:space="preserve"> contient</w:t>
+      </w:r>
+      <w:r>
+        <w:rPr>
+          <w:rFonts w:asciiTheme="majorBidi" w:hAnsiTheme="majorBidi" w:cstheme="majorBidi"/>
+        </w:rPr>
+        <w:t xml:space="preserve"> les trois formes de soustractions</w:t>
+      </w:r>
+      <w:r>
+        <w:rPr>
+          <w:rFonts w:asciiTheme="majorBidi" w:hAnsiTheme="majorBidi" w:cstheme="majorBidi"/>
+        </w:rPr>
+        <w:t>.</w:t>
+      </w:r>
+    </w:p>
+    <w:p>
+      <w:pPr>
+        <w:jc w:val="both"/>
+        <w:rPr>
+          <w:rFonts w:asciiTheme="majorBidi" w:hAnsiTheme="majorBidi" w:cstheme="majorBidi"/>
+        </w:rPr>
+      </w:pPr>
+      <w:proofErr w:type="gramStart"/>
+      <w:r>
+        <w:rPr>
+          <w:rFonts w:asciiTheme="majorBidi" w:hAnsiTheme="majorBidi" w:cstheme="majorBidi"/>
+        </w:rPr>
+        <w:t>forme</w:t>
+      </w:r>
+      <w:proofErr w:type="gramEnd"/>
+      <w:r>
+        <w:rPr>
+          <w:rFonts w:asciiTheme="majorBidi" w:hAnsiTheme="majorBidi" w:cstheme="majorBidi"/>
+        </w:rPr>
+        <w:t xml:space="preserve"> 1 : t = </w:t>
+      </w:r>
+      <w:r>
+        <w:rPr>
+          <w:rFonts w:asciiTheme="majorBidi" w:hAnsiTheme="majorBidi" w:cstheme="majorBidi"/>
+        </w:rPr>
+        <w:t xml:space="preserve">minus </w:t>
+      </w:r>
+      <w:r>
+        <w:rPr>
+          <w:rFonts w:asciiTheme="majorBidi" w:hAnsiTheme="majorBidi" w:cstheme="majorBidi"/>
+        </w:rPr>
+        <w:t>a  (la négation)</w:t>
+      </w:r>
+    </w:p>
+    <w:p>
+      <w:pPr>
+        <w:jc w:val="both"/>
+        <w:rPr>
+          <w:rFonts w:asciiTheme="majorBidi" w:hAnsiTheme="majorBidi" w:cstheme="majorBidi"/>
+        </w:rPr>
+      </w:pPr>
+      <w:proofErr w:type="gramStart"/>
+      <w:r>
+        <w:rPr>
+          <w:rFonts w:asciiTheme="majorBidi" w:hAnsiTheme="majorBidi" w:cstheme="majorBidi"/>
+        </w:rPr>
+        <w:t>forme</w:t>
+      </w:r>
+      <w:proofErr w:type="gramEnd"/>
+      <w:r>
+        <w:rPr>
+          <w:rFonts w:asciiTheme="majorBidi" w:hAnsiTheme="majorBidi" w:cstheme="majorBidi"/>
+        </w:rPr>
+        <w:t xml:space="preserve"> 2 : t = a – b (soustraction de </w:t>
+      </w:r>
+      <w:r>
+        <w:rPr>
+          <w:rFonts w:asciiTheme="majorBidi" w:hAnsiTheme="majorBidi" w:cstheme="majorBidi"/>
+        </w:rPr>
+        <w:t>deux</w:t>
+      </w:r>
+      <w:r>
+        <w:rPr>
+          <w:rFonts w:asciiTheme="majorBidi" w:hAnsiTheme="majorBidi" w:cstheme="majorBidi"/>
+        </w:rPr>
+        <w:t xml:space="preserve"> variables)</w:t>
+      </w:r>
+    </w:p>
+    <w:p>
+      <w:pPr>
+        <w:jc w:val="both"/>
+        <w:rPr>
+          <w:rFonts w:asciiTheme="majorBidi" w:hAnsiTheme="majorBidi" w:cstheme="majorBidi"/>
+        </w:rPr>
+      </w:pPr>
+      <w:proofErr w:type="gramStart"/>
+      <w:r>
+        <w:rPr>
+          <w:rFonts w:asciiTheme="majorBidi" w:hAnsiTheme="majorBidi" w:cstheme="majorBidi"/>
+        </w:rPr>
+        <w:t>forme</w:t>
+      </w:r>
+      <w:proofErr w:type="gramEnd"/>
+      <w:r>
+        <w:rPr>
+          <w:rFonts w:asciiTheme="majorBidi" w:hAnsiTheme="majorBidi" w:cstheme="majorBidi"/>
+        </w:rPr>
+        <w:t xml:space="preserve"> 3 : t = a – 3 (soustraction d’une constante)</w:t>
+      </w:r>
+    </w:p>
+    <w:p>
+      <w:pPr>
         <w:spacing w:line="276" w:lineRule="auto"/>
-      </w:pPr>
-      <w:r>
-        <w:tab/>
-      </w:r>
-      <w:proofErr w:type="gramStart"/>
-      <w:r>
-        <w:t>t</w:t>
-      </w:r>
-      <w:proofErr w:type="gramEnd"/>
-      <w:r>
-        <w:t xml:space="preserve"> = d*(b + a) + c*b;</w:t>
-      </w:r>
-    </w:p>
-    <w:p>
-      <w:pPr>
-        <w:pStyle w:val="Sansinterligne"/>
+        <w:jc w:val="both"/>
+        <w:rPr>
+          <w:rFonts w:asciiTheme="majorBidi" w:hAnsiTheme="majorBidi" w:cstheme="majorBidi"/>
+        </w:rPr>
+      </w:pPr>
+      <w:r>
+        <w:rPr>
+          <w:rFonts w:asciiTheme="majorBidi" w:hAnsiTheme="majorBidi" w:cstheme="majorBidi"/>
+        </w:rPr>
+        <w:t>Alors le bloc</w:t>
+      </w:r>
+      <w:r>
+        <w:rPr>
+          <w:rFonts w:asciiTheme="majorBidi" w:hAnsiTheme="majorBidi" w:cstheme="majorBidi"/>
+        </w:rPr>
+        <w:t xml:space="preserve"> </w:t>
+      </w:r>
+      <w:r>
+        <w:rPr>
+          <w:rFonts w:asciiTheme="majorBidi" w:hAnsiTheme="majorBidi" w:cstheme="majorBidi"/>
+        </w:rPr>
+        <w:t xml:space="preserve">3 prouve que notre code est valide, car il alloue correctement </w:t>
+      </w:r>
+      <w:r>
+        <w:rPr>
+          <w:rFonts w:asciiTheme="majorBidi" w:hAnsiTheme="majorBidi" w:cstheme="majorBidi"/>
+        </w:rPr>
+        <w:t>d</w:t>
+      </w:r>
+      <w:r>
+        <w:rPr>
+          <w:rFonts w:asciiTheme="majorBidi" w:hAnsiTheme="majorBidi" w:cstheme="majorBidi"/>
+        </w:rPr>
+        <w:t>es registres</w:t>
+      </w:r>
+      <w:r>
+        <w:rPr>
+          <w:rFonts w:asciiTheme="majorBidi" w:hAnsiTheme="majorBidi" w:cstheme="majorBidi"/>
+        </w:rPr>
+        <w:t xml:space="preserve"> à tous nos variables. De plus, notre code traite la forme 1 comme un </w:t>
+      </w:r>
+      <w:r>
+        <w:rPr>
+          <w:rFonts w:asciiTheme="majorBidi" w:hAnsiTheme="majorBidi" w:cstheme="majorBidi"/>
+        </w:rPr>
+        <w:t>SUB R</w:t>
+      </w:r>
+      <w:r>
+        <w:rPr>
+          <w:rFonts w:asciiTheme="majorBidi" w:hAnsiTheme="majorBidi" w:cstheme="majorBidi"/>
+        </w:rPr>
+        <w:t>X</w:t>
+      </w:r>
+      <w:r>
+        <w:rPr>
+          <w:rFonts w:asciiTheme="majorBidi" w:hAnsiTheme="majorBidi" w:cstheme="majorBidi"/>
+        </w:rPr>
+        <w:t>, #0, R</w:t>
+      </w:r>
+      <w:r>
+        <w:rPr>
+          <w:rFonts w:asciiTheme="majorBidi" w:hAnsiTheme="majorBidi" w:cstheme="majorBidi"/>
+        </w:rPr>
+        <w:t xml:space="preserve">Y, la forme 2 comme un </w:t>
+      </w:r>
+      <w:r>
+        <w:rPr>
+          <w:rFonts w:asciiTheme="majorBidi" w:hAnsiTheme="majorBidi" w:cstheme="majorBidi"/>
+        </w:rPr>
+        <w:t>MIN R</w:t>
+      </w:r>
+      <w:r>
+        <w:rPr>
+          <w:rFonts w:asciiTheme="majorBidi" w:hAnsiTheme="majorBidi" w:cstheme="majorBidi"/>
+        </w:rPr>
+        <w:t>X</w:t>
+      </w:r>
+      <w:r>
+        <w:rPr>
+          <w:rFonts w:asciiTheme="majorBidi" w:hAnsiTheme="majorBidi" w:cstheme="majorBidi"/>
+        </w:rPr>
+        <w:t>, R</w:t>
+      </w:r>
+      <w:r>
+        <w:rPr>
+          <w:rFonts w:asciiTheme="majorBidi" w:hAnsiTheme="majorBidi" w:cstheme="majorBidi"/>
+        </w:rPr>
+        <w:t>Y</w:t>
+      </w:r>
+      <w:r>
+        <w:rPr>
+          <w:rFonts w:asciiTheme="majorBidi" w:hAnsiTheme="majorBidi" w:cstheme="majorBidi"/>
+        </w:rPr>
+        <w:t>, R</w:t>
+      </w:r>
+      <w:r>
+        <w:rPr>
+          <w:rFonts w:asciiTheme="majorBidi" w:hAnsiTheme="majorBidi" w:cstheme="majorBidi"/>
+        </w:rPr>
+        <w:t xml:space="preserve">Z et la forme 3 comme un </w:t>
+      </w:r>
+      <w:r>
+        <w:rPr>
+          <w:rFonts w:asciiTheme="majorBidi" w:hAnsiTheme="majorBidi" w:cstheme="majorBidi"/>
+        </w:rPr>
+        <w:t>MIN R</w:t>
+      </w:r>
+      <w:r>
+        <w:rPr>
+          <w:rFonts w:asciiTheme="majorBidi" w:hAnsiTheme="majorBidi" w:cstheme="majorBidi"/>
+        </w:rPr>
+        <w:t>X</w:t>
+      </w:r>
+      <w:r>
+        <w:rPr>
+          <w:rFonts w:asciiTheme="majorBidi" w:hAnsiTheme="majorBidi" w:cstheme="majorBidi"/>
+        </w:rPr>
+        <w:t>, R</w:t>
+      </w:r>
+      <w:r>
+        <w:rPr>
+          <w:rFonts w:asciiTheme="majorBidi" w:hAnsiTheme="majorBidi" w:cstheme="majorBidi"/>
+        </w:rPr>
+        <w:t>Y</w:t>
+      </w:r>
+      <w:r>
+        <w:rPr>
+          <w:rFonts w:asciiTheme="majorBidi" w:hAnsiTheme="majorBidi" w:cstheme="majorBidi"/>
+        </w:rPr>
+        <w:t>, #</w:t>
+      </w:r>
+      <w:r>
+        <w:rPr>
+          <w:rFonts w:asciiTheme="majorBidi" w:hAnsiTheme="majorBidi" w:cstheme="majorBidi"/>
+        </w:rPr>
+        <w:t>3.</w:t>
+      </w:r>
+    </w:p>
+    <w:p>
+      <w:pPr>
         <w:spacing w:line="276" w:lineRule="auto"/>
-      </w:pPr>
-      <w:r>
-        <w:tab/>
-      </w:r>
-      <w:proofErr w:type="gramStart"/>
-      <w:r>
-        <w:t>a</w:t>
-      </w:r>
-      <w:proofErr w:type="gramEnd"/>
-      <w:r>
-        <w:t xml:space="preserve"> = d*b + c*a;</w:t>
-      </w:r>
-    </w:p>
-    <w:p>
-      <w:pPr>
-        <w:pStyle w:val="Sansinterligne"/>
+        <w:jc w:val="both"/>
+        <w:rPr>
+          <w:rFonts w:asciiTheme="majorBidi" w:hAnsiTheme="majorBidi" w:cstheme="majorBidi"/>
+        </w:rPr>
+      </w:pPr>
+      <w:r>
+        <w:rPr>
+          <w:rFonts w:asciiTheme="majorBidi" w:hAnsiTheme="majorBidi" w:cstheme="majorBidi"/>
+        </w:rPr>
+        <w:t>N</w:t>
+      </w:r>
+      <w:r>
+        <w:rPr>
+          <w:rFonts w:asciiTheme="majorBidi" w:hAnsiTheme="majorBidi" w:cstheme="majorBidi"/>
+        </w:rPr>
+        <w:t>ous avons</w:t>
+      </w:r>
+      <w:r>
+        <w:rPr>
+          <w:rFonts w:asciiTheme="majorBidi" w:hAnsiTheme="majorBidi" w:cstheme="majorBidi"/>
+        </w:rPr>
+        <w:t xml:space="preserve"> aussi décider de tester nos 3 cas de réduction de test dans </w:t>
+      </w:r>
+      <w:r>
+        <w:rPr>
+          <w:rFonts w:asciiTheme="majorBidi" w:hAnsiTheme="majorBidi" w:cstheme="majorBidi"/>
+        </w:rPr>
+        <w:t>différents blocs</w:t>
+      </w:r>
+      <w:r>
+        <w:rPr>
+          <w:rFonts w:asciiTheme="majorBidi" w:hAnsiTheme="majorBidi" w:cstheme="majorBidi"/>
+        </w:rPr>
+        <w:t>. Pour tester le premier cas de réduction de code n</w:t>
+      </w:r>
+      <w:r>
+        <w:rPr>
+          <w:rFonts w:asciiTheme="majorBidi" w:hAnsiTheme="majorBidi" w:cstheme="majorBidi"/>
+        </w:rPr>
+        <w:t>ous avons ajouté l’expression « a = a »</w:t>
+      </w:r>
+      <w:r>
+        <w:rPr>
+          <w:rFonts w:asciiTheme="majorBidi" w:hAnsiTheme="majorBidi" w:cstheme="majorBidi"/>
+        </w:rPr>
+        <w:t xml:space="preserve"> dans le bloc 4</w:t>
+      </w:r>
+      <w:r>
+        <w:rPr>
+          <w:rFonts w:asciiTheme="majorBidi" w:hAnsiTheme="majorBidi" w:cstheme="majorBidi"/>
+        </w:rPr>
+        <w:t>. Dans ce cas, le code devrait sauter cette ligne, car elle ne sert à rien et c’est exactement ce que</w:t>
+      </w:r>
+      <w:r>
+        <w:rPr>
+          <w:rFonts w:asciiTheme="majorBidi" w:hAnsiTheme="majorBidi" w:cstheme="majorBidi"/>
+        </w:rPr>
+        <w:t xml:space="preserve"> fait</w:t>
+      </w:r>
+      <w:r>
+        <w:rPr>
+          <w:rFonts w:asciiTheme="majorBidi" w:hAnsiTheme="majorBidi" w:cstheme="majorBidi"/>
+        </w:rPr>
+        <w:t xml:space="preserve"> notre programme.</w:t>
+      </w:r>
+    </w:p>
+    <w:p>
+      <w:pPr>
         <w:spacing w:line="276" w:lineRule="auto"/>
-      </w:pPr>
-      <w:r>
-        <w:tab/>
-      </w:r>
-      <w:proofErr w:type="gramStart"/>
-      <w:r>
-        <w:t>b</w:t>
-      </w:r>
-      <w:proofErr w:type="gramEnd"/>
-      <w:r>
-        <w:t xml:space="preserve"> = t;</w:t>
-      </w:r>
-    </w:p>
-    <w:p/>
-    <w:p>
-      <w:pPr>
-        <w:pStyle w:val="Paragraphedeliste"/>
-        <w:numPr>
-          <w:ilvl w:val="0"/>
-          <w:numId w:val="2"/>
-        </w:numPr>
-      </w:pPr>
-      <w:r>
-        <w:t xml:space="preserve">Block2_full : </w:t>
-      </w:r>
-    </w:p>
-    <w:p>
-      <w:pPr>
-        <w:pStyle w:val="Paragraphedeliste"/>
+        <w:jc w:val="both"/>
+        <w:rPr>
+          <w:rFonts w:asciiTheme="majorBidi" w:hAnsiTheme="majorBidi" w:cstheme="majorBidi"/>
+        </w:rPr>
+      </w:pPr>
+      <w:r>
+        <w:rPr>
+          <w:rFonts w:asciiTheme="majorBidi" w:hAnsiTheme="majorBidi" w:cstheme="majorBidi"/>
+        </w:rPr>
+        <w:t>Le deuxième cas de réduction que nous avons ajout</w:t>
+      </w:r>
+      <w:r>
+        <w:rPr>
+          <w:rFonts w:asciiTheme="majorBidi" w:hAnsiTheme="majorBidi" w:cstheme="majorBidi"/>
+        </w:rPr>
+        <w:t>é</w:t>
+      </w:r>
+      <w:r>
+        <w:rPr>
+          <w:rFonts w:asciiTheme="majorBidi" w:hAnsiTheme="majorBidi" w:cstheme="majorBidi"/>
+        </w:rPr>
+        <w:t xml:space="preserve"> est testé</w:t>
+      </w:r>
+      <w:r>
+        <w:rPr>
+          <w:rFonts w:asciiTheme="majorBidi" w:hAnsiTheme="majorBidi" w:cstheme="majorBidi"/>
+        </w:rPr>
+        <w:t xml:space="preserve"> dans le bloc </w:t>
+      </w:r>
+      <w:r>
+        <w:rPr>
+          <w:rFonts w:asciiTheme="majorBidi" w:hAnsiTheme="majorBidi" w:cstheme="majorBidi"/>
+        </w:rPr>
+        <w:t>5</w:t>
+      </w:r>
+      <w:r>
+        <w:rPr>
+          <w:rFonts w:asciiTheme="majorBidi" w:hAnsiTheme="majorBidi" w:cstheme="majorBidi"/>
+        </w:rPr>
+        <w:t xml:space="preserve"> qui</w:t>
+      </w:r>
+      <w:r>
+        <w:rPr>
+          <w:rFonts w:asciiTheme="majorBidi" w:hAnsiTheme="majorBidi" w:cstheme="majorBidi"/>
+        </w:rPr>
+        <w:t xml:space="preserve"> est la division par 1 (ex : b = b / 1). Dans ce cas, on vérifie que notre code saute aussi cette ligne correctement et on peut affirmer que c’est le cas avec ce test.</w:t>
+      </w:r>
+    </w:p>
+    <w:p>
+      <w:pPr>
         <w:spacing w:line="276" w:lineRule="auto"/>
-      </w:pPr>
-      <w:proofErr w:type="gramStart"/>
-      <w:r>
-        <w:t>t</w:t>
-      </w:r>
-      <w:proofErr w:type="gramEnd"/>
-      <w:r>
-        <w:t xml:space="preserve"> = d*(2*c + d);</w:t>
-      </w:r>
-    </w:p>
-    <w:p>
-      <w:pPr>
-        <w:pStyle w:val="Paragraphedeliste"/>
+        <w:jc w:val="both"/>
+        <w:rPr>
+          <w:rFonts w:asciiTheme="majorBidi" w:hAnsiTheme="majorBidi" w:cstheme="majorBidi"/>
+        </w:rPr>
+      </w:pPr>
+      <w:r>
+        <w:rPr>
+          <w:rFonts w:asciiTheme="majorBidi" w:hAnsiTheme="majorBidi" w:cstheme="majorBidi"/>
+        </w:rPr>
+        <w:t>Le troisième cas de réduction que nous avons ajouté</w:t>
+      </w:r>
+      <w:r>
+        <w:rPr>
+          <w:rFonts w:asciiTheme="majorBidi" w:hAnsiTheme="majorBidi" w:cstheme="majorBidi"/>
+        </w:rPr>
+        <w:t xml:space="preserve"> est testé</w:t>
+      </w:r>
+      <w:r>
+        <w:rPr>
+          <w:rFonts w:asciiTheme="majorBidi" w:hAnsiTheme="majorBidi" w:cstheme="majorBidi"/>
+        </w:rPr>
+        <w:t xml:space="preserve"> dans le bloc 6</w:t>
+      </w:r>
+      <w:r>
+        <w:rPr>
+          <w:rFonts w:asciiTheme="majorBidi" w:hAnsiTheme="majorBidi" w:cstheme="majorBidi"/>
+        </w:rPr>
+        <w:t xml:space="preserve"> </w:t>
+      </w:r>
+      <w:r>
+        <w:rPr>
+          <w:rFonts w:asciiTheme="majorBidi" w:hAnsiTheme="majorBidi" w:cstheme="majorBidi"/>
+        </w:rPr>
+        <w:t xml:space="preserve">qui </w:t>
+      </w:r>
+      <w:r>
+        <w:rPr>
+          <w:rFonts w:asciiTheme="majorBidi" w:hAnsiTheme="majorBidi" w:cstheme="majorBidi"/>
+        </w:rPr>
+        <w:t>est la multiplication par 1 (ex : c = c * 1 ou d = 1 *</w:t>
+      </w:r>
+      <w:r>
+        <w:rPr>
+          <w:rFonts w:asciiTheme="majorBidi" w:hAnsiTheme="majorBidi" w:cstheme="majorBidi"/>
+        </w:rPr>
+        <w:t xml:space="preserve"> </w:t>
+      </w:r>
+      <w:r>
+        <w:rPr>
+          <w:rFonts w:asciiTheme="majorBidi" w:hAnsiTheme="majorBidi" w:cstheme="majorBidi"/>
+        </w:rPr>
+        <w:t xml:space="preserve">d). Nous vérifions encore que notre code saute ces lignes et on confirme que c’est le cas avec les résultats que nous obtenons. </w:t>
+      </w:r>
+    </w:p>
+    <w:p>
+      <w:pPr>
         <w:spacing w:line="276" w:lineRule="auto"/>
       </w:pPr>
-      <w:proofErr w:type="gramStart"/>
-      <w:r>
-        <w:t>c</w:t>
-      </w:r>
-      <w:proofErr w:type="gramEnd"/>
-      <w:r>
-        <w:t xml:space="preserve"> = c*c + d*d;</w:t>
-      </w:r>
-    </w:p>
-    <w:p>
-      <w:pPr>
-        <w:pStyle w:val="Paragraphedeliste"/>
-        <w:spacing w:line="276" w:lineRule="auto"/>
-      </w:pPr>
-      <w:proofErr w:type="gramStart"/>
-      <w:r>
-        <w:t>d</w:t>
-      </w:r>
-      <w:proofErr w:type="gramEnd"/>
-      <w:r>
-        <w:t xml:space="preserve"> = t;</w:t>
-      </w:r>
-    </w:p>
-    <w:p>
-      <w:pPr>
-        <w:pStyle w:val="Paragraphedeliste"/>
-        <w:spacing w:line="276" w:lineRule="auto"/>
-      </w:pPr>
-      <w:proofErr w:type="gramStart"/>
-      <w:r>
-        <w:t>i</w:t>
-      </w:r>
-      <w:proofErr w:type="gramEnd"/>
-      <w:r>
-        <w:t xml:space="preserve"> = i / 2;</w:t>
-      </w:r>
-    </w:p>
-    <w:p>
-      <w:pPr>
-        <w:pStyle w:val="Paragraphedeliste"/>
-        <w:spacing w:line="276" w:lineRule="auto"/>
-      </w:pPr>
-    </w:p>
-    <w:p>
-      <w:r>
-        <w:t>Le bloc que nous avons rajouté traduit le code suivant :</w:t>
-      </w:r>
-    </w:p>
-    <w:p>
-      <w:pPr>
-        <w:pStyle w:val="Paragraphedeliste"/>
-        <w:numPr>
-          <w:ilvl w:val="0"/>
-          <w:numId w:val="2"/>
-        </w:numPr>
-        <w:spacing w:line="276" w:lineRule="auto"/>
-      </w:pPr>
-      <w:r>
-        <w:t>Block3_full :</w:t>
-      </w:r>
-    </w:p>
-    <w:p>
-      <w:pPr>
-        <w:pStyle w:val="Paragraphedeliste"/>
-        <w:spacing w:line="276" w:lineRule="auto"/>
-      </w:pPr>
-      <w:proofErr w:type="gramStart"/>
-      <w:r>
-        <w:t>t</w:t>
-      </w:r>
-      <w:proofErr w:type="gramEnd"/>
-      <w:r>
-        <w:t xml:space="preserve"> = d*(b </w:t>
-      </w:r>
-      <w:r>
-        <w:t>-</w:t>
-      </w:r>
-      <w:r>
-        <w:t xml:space="preserve"> a) + c*b;</w:t>
-      </w:r>
-    </w:p>
-    <w:p>
-      <w:pPr>
-        <w:pStyle w:val="Paragraphedeliste"/>
-        <w:spacing w:line="276" w:lineRule="auto"/>
-      </w:pPr>
-      <w:proofErr w:type="gramStart"/>
-      <w:r>
-        <w:t>a</w:t>
-      </w:r>
-      <w:proofErr w:type="gramEnd"/>
-      <w:r>
-        <w:t xml:space="preserve"> = d*b + c*a;</w:t>
-      </w:r>
-    </w:p>
-    <w:p>
-      <w:pPr>
-        <w:pStyle w:val="Paragraphedeliste"/>
-        <w:spacing w:line="276" w:lineRule="auto"/>
-      </w:pPr>
-      <w:proofErr w:type="gramStart"/>
-      <w:r>
-        <w:t>b</w:t>
-      </w:r>
-      <w:proofErr w:type="gramEnd"/>
-      <w:r>
-        <w:t xml:space="preserve"> = t;</w:t>
-      </w:r>
-    </w:p>
-    <w:p>
-      <w:pPr>
-        <w:pStyle w:val="Paragraphedeliste"/>
-        <w:spacing w:line="276" w:lineRule="auto"/>
-      </w:pPr>
-    </w:p>
-    <w:p>
-      <w:pPr>
-        <w:pStyle w:val="Paragraphedeliste"/>
-        <w:spacing w:line="276" w:lineRule="auto"/>
-      </w:pPr>
-      <w:proofErr w:type="gramStart"/>
-      <w:r>
-        <w:t>tester</w:t>
-      </w:r>
-      <w:proofErr w:type="gramEnd"/>
-      <w:r>
-        <w:t xml:space="preserve"> réduction</w:t>
-      </w:r>
-      <w:bookmarkStart w:id="0" w:name="_GoBack"/>
-      <w:bookmarkEnd w:id="0"/>
-      <w:r>
-        <w:br/>
-        <w:t>a = a</w:t>
-      </w:r>
-    </w:p>
-    <w:p>
-      <w:pPr>
-        <w:pStyle w:val="Paragraphedeliste"/>
-        <w:spacing w:line="276" w:lineRule="auto"/>
-      </w:pPr>
-      <w:proofErr w:type="gramStart"/>
-      <w:r>
-        <w:t>a</w:t>
-      </w:r>
-      <w:proofErr w:type="gramEnd"/>
-      <w:r>
-        <w:t xml:space="preserve"> = a * 1</w:t>
-      </w:r>
-    </w:p>
-    <w:p>
-      <w:pPr>
-        <w:pStyle w:val="Paragraphedeliste"/>
-        <w:spacing w:line="276" w:lineRule="auto"/>
-      </w:pPr>
-      <w:proofErr w:type="gramStart"/>
-      <w:r>
-        <w:t>a</w:t>
-      </w:r>
-      <w:proofErr w:type="gramEnd"/>
-      <w:r>
-        <w:t xml:space="preserve"> = a / 1</w:t>
-      </w:r>
-    </w:p>
-    <w:p>
-      <w:pPr>
-        <w:pStyle w:val="Paragraphedeliste"/>
+    </w:p>
+    <w:p>
+      <w:pPr>
+        <w:pStyle w:val="ListParagraph"/>
         <w:spacing w:line="276" w:lineRule="auto"/>
         <w:ind w:left="0"/>
       </w:pPr>
@@ -2856,13 +2868,13 @@
       <w:lang w:val="fr-CA" w:eastAsia="zh-CN" w:bidi="ar-SA"/>
     </w:rPr>
   </w:style>
-  <w:style w:type="character" w:default="1" w:styleId="Policepardfaut">
+  <w:style w:type="character" w:default="1" w:styleId="DefaultParagraphFont">
     <w:name w:val="Default Paragraph Font"/>
     <w:uiPriority w:val="1"/>
     <w:semiHidden/>
     <w:unhideWhenUsed/>
   </w:style>
-  <w:style w:type="table" w:default="1" w:styleId="TableauNormal">
+  <w:style w:type="table" w:default="1" w:styleId="TableNormal">
     <w:name w:val="Normal Table"/>
     <w:uiPriority w:val="99"/>
     <w:semiHidden/>
@@ -2877,13 +2889,13 @@
       </w:tblCellMar>
     </w:tblPr>
   </w:style>
-  <w:style w:type="numbering" w:default="1" w:styleId="Aucuneliste">
+  <w:style w:type="numbering" w:default="1" w:styleId="NoList">
     <w:name w:val="No List"/>
     <w:uiPriority w:val="99"/>
     <w:semiHidden/>
     <w:unhideWhenUsed/>
   </w:style>
-  <w:style w:type="paragraph" w:styleId="Paragraphedeliste">
+  <w:style w:type="paragraph" w:styleId="ListParagraph">
     <w:name w:val="List Paragraph"/>
     <w:basedOn w:val="Normal"/>
     <w:uiPriority w:val="34"/>
@@ -2894,7 +2906,7 @@
       <w:contextualSpacing/>
     </w:pPr>
   </w:style>
-  <w:style w:type="paragraph" w:styleId="Sansinterligne">
+  <w:style w:type="paragraph" w:styleId="NoSpacing">
     <w:name w:val="No Spacing"/>
     <w:uiPriority w:val="1"/>
     <w:qFormat/>

</xml_diff>

<commit_message>
ajout du dossier de remise
</commit_message>
<xml_diff>
--- a/TP5/Source_TP_FINAL/rapport-1899786-1745133.docx
+++ b/TP5/Source_TP_FINAL/rapport-1899786-1745133.docx
@@ -310,7 +310,7 @@
                     <pic:cNvPicPr/>
                   </pic:nvPicPr>
                   <pic:blipFill>
-                    <a:blip r:embed="rId5"/>
+                    <a:blip r:embed="rId7"/>
                     <a:stretch>
                       <a:fillRect/>
                     </a:stretch>
@@ -406,6 +406,7 @@
           <w:szCs w:val="24"/>
         </w:rPr>
       </w:pPr>
+      <w:proofErr w:type="spellStart"/>
       <w:r>
         <w:rPr>
           <w:rFonts w:ascii="Arial Rounded MT Bold" w:hAnsi="Arial Rounded MT Bold"/>
@@ -426,6 +427,7 @@
         </w:rPr>
         <w:t>norasinh</w:t>
       </w:r>
+      <w:proofErr w:type="spellEnd"/>
       <w:r>
         <w:rPr>
           <w:rFonts w:ascii="Arial Rounded MT Bold" w:hAnsi="Arial Rounded MT Bold"/>
@@ -574,8 +576,20 @@
           <w:sz w:val="24"/>
           <w:szCs w:val="24"/>
         </w:rPr>
-        <w:t>Doriane Olewicki</w:t>
-      </w:r>
+        <w:t xml:space="preserve">Doriane </w:t>
+      </w:r>
+      <w:proofErr w:type="spellStart"/>
+      <w:r>
+        <w:rPr>
+          <w:rFonts w:ascii="Arial Rounded MT Bold" w:hAnsi="Arial Rounded MT Bold"/>
+          <w:spacing w:val="-7"/>
+          <w:w w:val="103"/>
+          <w:sz w:val="24"/>
+          <w:szCs w:val="24"/>
+        </w:rPr>
+        <w:t>Olewicki</w:t>
+      </w:r>
+      <w:proofErr w:type="spellEnd"/>
     </w:p>
     <w:p>
       <w:pPr>
@@ -699,164 +713,245 @@
     </w:p>
     <w:p>
       <w:pPr>
+        <w:spacing w:line="240" w:lineRule="auto"/>
         <w:jc w:val="both"/>
         <w:rPr>
-          <w:rFonts w:asciiTheme="majorBidi" w:hAnsiTheme="majorBidi" w:cstheme="majorBidi"/>
-        </w:rPr>
-      </w:pPr>
-      <w:r>
-        <w:rPr>
-          <w:rFonts w:asciiTheme="majorBidi" w:hAnsiTheme="majorBidi" w:cstheme="majorBidi"/>
-        </w:rPr>
-        <w:t>Notre</w:t>
-      </w:r>
-      <w:r>
-        <w:rPr>
-          <w:rFonts w:asciiTheme="majorBidi" w:hAnsiTheme="majorBidi" w:cstheme="majorBidi"/>
-        </w:rPr>
-        <w:t xml:space="preserve"> graphe d’interférence</w:t>
-      </w:r>
-      <w:r>
-        <w:rPr>
-          <w:rFonts w:asciiTheme="majorBidi" w:hAnsiTheme="majorBidi" w:cstheme="majorBidi"/>
-        </w:rPr>
-        <w:t xml:space="preserve"> est un</w:t>
-      </w:r>
-      <w:r>
-        <w:rPr>
-          <w:rFonts w:asciiTheme="majorBidi" w:hAnsiTheme="majorBidi" w:cstheme="majorBidi"/>
-        </w:rPr>
-        <w:t xml:space="preserve"> HashMap &lt;String, ArrayList&lt;String&gt;&gt; où le String représente le nœud et le ArrayList&lt;String&gt; représente </w:t>
-      </w:r>
-      <w:r>
-        <w:rPr>
-          <w:rFonts w:asciiTheme="majorBidi" w:hAnsiTheme="majorBidi" w:cstheme="majorBidi"/>
-        </w:rPr>
-        <w:t>les nœuds qui sont connecté à ce</w:t>
-      </w:r>
-      <w:r>
-        <w:rPr>
-          <w:rFonts w:asciiTheme="majorBidi" w:hAnsiTheme="majorBidi" w:cstheme="majorBidi"/>
-        </w:rPr>
-        <w:t xml:space="preserve"> nœud</w:t>
-      </w:r>
-      <w:r>
-        <w:rPr>
-          <w:rFonts w:asciiTheme="majorBidi" w:hAnsiTheme="majorBidi" w:cstheme="majorBidi"/>
-        </w:rPr>
-        <w:t xml:space="preserve"> (ce sont les arrêts</w:t>
-      </w:r>
-      <w:r>
-        <w:rPr>
-          <w:rFonts w:asciiTheme="majorBidi" w:hAnsiTheme="majorBidi" w:cstheme="majorBidi"/>
-        </w:rPr>
-        <w:t xml:space="preserve"> du noeud</w:t>
-      </w:r>
-      <w:r>
-        <w:rPr>
-          <w:rFonts w:asciiTheme="majorBidi" w:hAnsiTheme="majorBidi" w:cstheme="majorBidi"/>
-        </w:rPr>
-        <w:t>)</w:t>
-      </w:r>
-      <w:r>
-        <w:rPr>
-          <w:rFonts w:asciiTheme="majorBidi" w:hAnsiTheme="majorBidi" w:cstheme="majorBidi"/>
-        </w:rPr>
-        <w:t>.</w:t>
-      </w:r>
-    </w:p>
-    <w:p>
-      <w:pPr>
+          <w:rFonts w:asciiTheme="majorBidi" w:eastAsia="Times New Roman" w:hAnsiTheme="majorBidi" w:cstheme="majorBidi"/>
+          <w:sz w:val="24"/>
+          <w:szCs w:val="24"/>
+          <w:lang w:eastAsia="en-CA" w:bidi="he-IL"/>
+        </w:rPr>
+      </w:pPr>
+      <w:r>
+        <w:rPr>
+          <w:rFonts w:asciiTheme="majorBidi" w:eastAsia="Times New Roman" w:hAnsiTheme="majorBidi" w:cstheme="majorBidi"/>
+          <w:sz w:val="24"/>
+          <w:szCs w:val="24"/>
+          <w:lang w:eastAsia="en-CA" w:bidi="he-IL"/>
+        </w:rPr>
+        <w:t xml:space="preserve">Notre graphe d’interférence est un </w:t>
+      </w:r>
+      <w:proofErr w:type="spellStart"/>
+      <w:r>
+        <w:rPr>
+          <w:rFonts w:asciiTheme="majorBidi" w:eastAsia="Times New Roman" w:hAnsiTheme="majorBidi" w:cstheme="majorBidi"/>
+          <w:sz w:val="24"/>
+          <w:szCs w:val="24"/>
+          <w:lang w:eastAsia="en-CA" w:bidi="he-IL"/>
+        </w:rPr>
+        <w:t>HashMap</w:t>
+      </w:r>
+      <w:proofErr w:type="spellEnd"/>
+      <w:r>
+        <w:rPr>
+          <w:rFonts w:asciiTheme="majorBidi" w:eastAsia="Times New Roman" w:hAnsiTheme="majorBidi" w:cstheme="majorBidi"/>
+          <w:sz w:val="24"/>
+          <w:szCs w:val="24"/>
+          <w:lang w:eastAsia="en-CA" w:bidi="he-IL"/>
+        </w:rPr>
+        <w:t xml:space="preserve"> &lt;String, </w:t>
+      </w:r>
+      <w:proofErr w:type="spellStart"/>
+      <w:r>
+        <w:rPr>
+          <w:rFonts w:asciiTheme="majorBidi" w:eastAsia="Times New Roman" w:hAnsiTheme="majorBidi" w:cstheme="majorBidi"/>
+          <w:sz w:val="24"/>
+          <w:szCs w:val="24"/>
+          <w:lang w:eastAsia="en-CA" w:bidi="he-IL"/>
+        </w:rPr>
+        <w:t>ArrayList</w:t>
+      </w:r>
+      <w:proofErr w:type="spellEnd"/>
+      <w:r>
+        <w:rPr>
+          <w:rFonts w:asciiTheme="majorBidi" w:eastAsia="Times New Roman" w:hAnsiTheme="majorBidi" w:cstheme="majorBidi"/>
+          <w:sz w:val="24"/>
+          <w:szCs w:val="24"/>
+          <w:lang w:eastAsia="en-CA" w:bidi="he-IL"/>
+        </w:rPr>
+        <w:t xml:space="preserve">&lt;String&gt;&gt; où le String représente le nœud et le </w:t>
+      </w:r>
+      <w:proofErr w:type="spellStart"/>
+      <w:r>
+        <w:rPr>
+          <w:rFonts w:asciiTheme="majorBidi" w:eastAsia="Times New Roman" w:hAnsiTheme="majorBidi" w:cstheme="majorBidi"/>
+          <w:sz w:val="24"/>
+          <w:szCs w:val="24"/>
+          <w:lang w:eastAsia="en-CA" w:bidi="he-IL"/>
+        </w:rPr>
+        <w:t>ArrayList</w:t>
+      </w:r>
+      <w:proofErr w:type="spellEnd"/>
+      <w:r>
+        <w:rPr>
+          <w:rFonts w:asciiTheme="majorBidi" w:eastAsia="Times New Roman" w:hAnsiTheme="majorBidi" w:cstheme="majorBidi"/>
+          <w:sz w:val="24"/>
+          <w:szCs w:val="24"/>
+          <w:lang w:eastAsia="en-CA" w:bidi="he-IL"/>
+        </w:rPr>
+        <w:t xml:space="preserve">&lt;String&gt; représente les nœuds qui sont connectés à ce nœud (ce sont les arrêts du </w:t>
+      </w:r>
+      <w:proofErr w:type="spellStart"/>
+      <w:r>
+        <w:rPr>
+          <w:rFonts w:asciiTheme="majorBidi" w:eastAsia="Times New Roman" w:hAnsiTheme="majorBidi" w:cstheme="majorBidi"/>
+          <w:sz w:val="24"/>
+          <w:szCs w:val="24"/>
+          <w:lang w:eastAsia="en-CA" w:bidi="he-IL"/>
+        </w:rPr>
+        <w:t>noeud</w:t>
+      </w:r>
+      <w:proofErr w:type="spellEnd"/>
+      <w:r>
+        <w:rPr>
+          <w:rFonts w:asciiTheme="majorBidi" w:eastAsia="Times New Roman" w:hAnsiTheme="majorBidi" w:cstheme="majorBidi"/>
+          <w:sz w:val="24"/>
+          <w:szCs w:val="24"/>
+          <w:lang w:eastAsia="en-CA" w:bidi="he-IL"/>
+        </w:rPr>
+        <w:t>).</w:t>
+      </w:r>
+    </w:p>
+    <w:p>
+      <w:pPr>
+        <w:spacing w:line="240" w:lineRule="auto"/>
         <w:jc w:val="both"/>
         <w:rPr>
-          <w:rFonts w:asciiTheme="majorBidi" w:hAnsiTheme="majorBidi" w:cstheme="majorBidi"/>
-        </w:rPr>
-      </w:pPr>
-      <w:r>
-        <w:rPr>
-          <w:rFonts w:asciiTheme="majorBidi" w:hAnsiTheme="majorBidi" w:cstheme="majorBidi"/>
-        </w:rPr>
-        <w:t xml:space="preserve">On construit ce graphe </w:t>
-      </w:r>
-      <w:r>
-        <w:rPr>
-          <w:rFonts w:asciiTheme="majorBidi" w:hAnsiTheme="majorBidi" w:cstheme="majorBidi"/>
-        </w:rPr>
-        <w:t>en</w:t>
-      </w:r>
-      <w:r>
-        <w:rPr>
-          <w:rFonts w:asciiTheme="majorBidi" w:hAnsiTheme="majorBidi" w:cstheme="majorBidi"/>
-        </w:rPr>
-        <w:t xml:space="preserve"> parcourant, chaque ligne du CODE et chaque nœud du Next_</w:t>
-      </w:r>
-      <w:r>
-        <w:rPr>
-          <w:rFonts w:asciiTheme="majorBidi" w:hAnsiTheme="majorBidi" w:cstheme="majorBidi"/>
-        </w:rPr>
-        <w:t>OUT</w:t>
-      </w:r>
-      <w:r>
-        <w:rPr>
-          <w:rFonts w:asciiTheme="majorBidi" w:hAnsiTheme="majorBidi" w:cstheme="majorBidi"/>
-        </w:rPr>
-        <w:t>. Si notre graphe d’interférence ne contient pas</w:t>
-      </w:r>
-      <w:r>
-        <w:rPr>
-          <w:rFonts w:asciiTheme="majorBidi" w:hAnsiTheme="majorBidi" w:cstheme="majorBidi"/>
-        </w:rPr>
-        <w:t xml:space="preserve"> le nœud du Next_</w:t>
-      </w:r>
-      <w:r>
-        <w:rPr>
-          <w:rFonts w:asciiTheme="majorBidi" w:hAnsiTheme="majorBidi" w:cstheme="majorBidi"/>
-        </w:rPr>
-        <w:t>OUT</w:t>
-      </w:r>
-      <w:r>
-        <w:rPr>
-          <w:rFonts w:asciiTheme="majorBidi" w:hAnsiTheme="majorBidi" w:cstheme="majorBidi"/>
-        </w:rPr>
-        <w:t xml:space="preserve">, alors on </w:t>
-      </w:r>
-      <w:r>
-        <w:rPr>
-          <w:rFonts w:asciiTheme="majorBidi" w:hAnsiTheme="majorBidi" w:cstheme="majorBidi"/>
-        </w:rPr>
-        <w:t>l’</w:t>
-      </w:r>
-      <w:r>
-        <w:rPr>
-          <w:rFonts w:asciiTheme="majorBidi" w:hAnsiTheme="majorBidi" w:cstheme="majorBidi"/>
-        </w:rPr>
-        <w:t>ajoute à notre graphe</w:t>
-      </w:r>
-      <w:r>
-        <w:rPr>
-          <w:rFonts w:asciiTheme="majorBidi" w:hAnsiTheme="majorBidi" w:cstheme="majorBidi"/>
-        </w:rPr>
-        <w:t>. Ensuite, on parcourt une autre fois chaque nœud du Next_OUT</w:t>
-      </w:r>
-      <w:r>
-        <w:rPr>
-          <w:rFonts w:asciiTheme="majorBidi" w:hAnsiTheme="majorBidi" w:cstheme="majorBidi"/>
+          <w:rFonts w:asciiTheme="majorBidi" w:eastAsia="Times New Roman" w:hAnsiTheme="majorBidi" w:cstheme="majorBidi"/>
+          <w:sz w:val="24"/>
+          <w:szCs w:val="24"/>
+          <w:lang w:eastAsia="en-CA" w:bidi="he-IL"/>
+        </w:rPr>
+      </w:pPr>
+      <w:r>
+        <w:rPr>
+          <w:rFonts w:asciiTheme="majorBidi" w:eastAsia="Times New Roman" w:hAnsiTheme="majorBidi" w:cstheme="majorBidi"/>
+          <w:sz w:val="24"/>
+          <w:szCs w:val="24"/>
+          <w:lang w:eastAsia="en-CA" w:bidi="he-IL"/>
+        </w:rPr>
+        <w:t xml:space="preserve">On construit ce graphe en parcourant, chaque ligne du CODE et chaque nœud du </w:t>
+      </w:r>
+      <w:proofErr w:type="spellStart"/>
+      <w:r>
+        <w:rPr>
+          <w:rFonts w:asciiTheme="majorBidi" w:eastAsia="Times New Roman" w:hAnsiTheme="majorBidi" w:cstheme="majorBidi"/>
+          <w:sz w:val="24"/>
+          <w:szCs w:val="24"/>
+          <w:lang w:eastAsia="en-CA" w:bidi="he-IL"/>
+        </w:rPr>
+        <w:t>Next_OUT</w:t>
+      </w:r>
+      <w:proofErr w:type="spellEnd"/>
+      <w:r>
+        <w:rPr>
+          <w:rFonts w:asciiTheme="majorBidi" w:eastAsia="Times New Roman" w:hAnsiTheme="majorBidi" w:cstheme="majorBidi"/>
+          <w:sz w:val="24"/>
+          <w:szCs w:val="24"/>
+          <w:lang w:eastAsia="en-CA" w:bidi="he-IL"/>
+        </w:rPr>
+        <w:t xml:space="preserve">. Si notre graphe d’interférence ne contient pas le nœud du </w:t>
+      </w:r>
+      <w:proofErr w:type="spellStart"/>
+      <w:r>
+        <w:rPr>
+          <w:rFonts w:asciiTheme="majorBidi" w:eastAsia="Times New Roman" w:hAnsiTheme="majorBidi" w:cstheme="majorBidi"/>
+          <w:sz w:val="24"/>
+          <w:szCs w:val="24"/>
+          <w:lang w:eastAsia="en-CA" w:bidi="he-IL"/>
+        </w:rPr>
+        <w:t>Next_OUT</w:t>
+      </w:r>
+      <w:proofErr w:type="spellEnd"/>
+      <w:r>
+        <w:rPr>
+          <w:rFonts w:asciiTheme="majorBidi" w:eastAsia="Times New Roman" w:hAnsiTheme="majorBidi" w:cstheme="majorBidi"/>
+          <w:sz w:val="24"/>
+          <w:szCs w:val="24"/>
+          <w:lang w:eastAsia="en-CA" w:bidi="he-IL"/>
+        </w:rPr>
+        <w:t xml:space="preserve">, alors on l’ajoute à notre graphe. Ensuite, on parcourt une autre fois chaque nœud du </w:t>
+      </w:r>
+      <w:proofErr w:type="spellStart"/>
+      <w:r>
+        <w:rPr>
+          <w:rFonts w:asciiTheme="majorBidi" w:eastAsia="Times New Roman" w:hAnsiTheme="majorBidi" w:cstheme="majorBidi"/>
+          <w:sz w:val="24"/>
+          <w:szCs w:val="24"/>
+          <w:lang w:eastAsia="en-CA" w:bidi="he-IL"/>
+        </w:rPr>
+        <w:t>Next_OUT</w:t>
+      </w:r>
+      <w:proofErr w:type="spellEnd"/>
+      <w:r>
+        <w:rPr>
+          <w:rFonts w:asciiTheme="majorBidi" w:eastAsia="Times New Roman" w:hAnsiTheme="majorBidi" w:cstheme="majorBidi"/>
+          <w:sz w:val="24"/>
+          <w:szCs w:val="24"/>
+          <w:lang w:eastAsia="en-CA" w:bidi="he-IL"/>
         </w:rPr>
         <w:t xml:space="preserve"> pour ajouter tous les arrêts du nœud. </w:t>
       </w:r>
     </w:p>
     <w:p>
       <w:pPr>
+        <w:spacing w:line="240" w:lineRule="auto"/>
         <w:jc w:val="both"/>
         <w:rPr>
-          <w:rFonts w:asciiTheme="majorBidi" w:hAnsiTheme="majorBidi" w:cstheme="majorBidi"/>
-        </w:rPr>
-      </w:pPr>
-      <w:r>
-        <w:rPr>
-          <w:rFonts w:asciiTheme="majorBidi" w:hAnsiTheme="majorBidi" w:cstheme="majorBidi"/>
-        </w:rPr>
-        <w:t>En même temps qu’on construit le graphe, on construit notre List&lt;String&gt; nodes qui contient tous les nœuds en ordre alphabétique que nous allons utiliser plus tard.</w:t>
+          <w:rFonts w:asciiTheme="majorBidi" w:eastAsia="Times New Roman" w:hAnsiTheme="majorBidi" w:cstheme="majorBidi"/>
+          <w:sz w:val="24"/>
+          <w:szCs w:val="24"/>
+          <w:lang w:eastAsia="en-CA" w:bidi="he-IL"/>
+        </w:rPr>
+      </w:pPr>
+      <w:r>
+        <w:rPr>
+          <w:rFonts w:asciiTheme="majorBidi" w:eastAsia="Times New Roman" w:hAnsiTheme="majorBidi" w:cstheme="majorBidi"/>
+          <w:sz w:val="24"/>
+          <w:szCs w:val="24"/>
+          <w:lang w:eastAsia="en-CA" w:bidi="he-IL"/>
+        </w:rPr>
+        <w:t xml:space="preserve">En même temps qu’on construit le </w:t>
+      </w:r>
+      <w:proofErr w:type="spellStart"/>
+      <w:r>
+        <w:rPr>
+          <w:rFonts w:asciiTheme="majorBidi" w:eastAsia="Times New Roman" w:hAnsiTheme="majorBidi" w:cstheme="majorBidi"/>
+          <w:sz w:val="24"/>
+          <w:szCs w:val="24"/>
+          <w:lang w:eastAsia="en-CA" w:bidi="he-IL"/>
+        </w:rPr>
+        <w:t>graphe</w:t>
+      </w:r>
+      <w:proofErr w:type="spellEnd"/>
+      <w:r>
+        <w:rPr>
+          <w:rFonts w:asciiTheme="majorBidi" w:eastAsia="Times New Roman" w:hAnsiTheme="majorBidi" w:cstheme="majorBidi"/>
+          <w:sz w:val="24"/>
+          <w:szCs w:val="24"/>
+          <w:lang w:eastAsia="en-CA" w:bidi="he-IL"/>
+        </w:rPr>
+        <w:t xml:space="preserve">, on construit notre List&lt;String&gt; </w:t>
+      </w:r>
+      <w:proofErr w:type="spellStart"/>
+      <w:r>
+        <w:rPr>
+          <w:rFonts w:asciiTheme="majorBidi" w:eastAsia="Times New Roman" w:hAnsiTheme="majorBidi" w:cstheme="majorBidi"/>
+          <w:sz w:val="24"/>
+          <w:szCs w:val="24"/>
+          <w:lang w:eastAsia="en-CA" w:bidi="he-IL"/>
+        </w:rPr>
+        <w:t>nodes</w:t>
+      </w:r>
+      <w:proofErr w:type="spellEnd"/>
+      <w:r>
+        <w:rPr>
+          <w:rFonts w:asciiTheme="majorBidi" w:eastAsia="Times New Roman" w:hAnsiTheme="majorBidi" w:cstheme="majorBidi"/>
+          <w:sz w:val="24"/>
+          <w:szCs w:val="24"/>
+          <w:lang w:eastAsia="en-CA" w:bidi="he-IL"/>
+        </w:rPr>
+        <w:t xml:space="preserve"> qui contient tous les nœuds en ordre alphabétique que nous allons utiliser plus tard.</w:t>
       </w:r>
     </w:p>
     <w:p>
@@ -903,47 +998,63 @@
         <w:jc w:val="both"/>
         <w:rPr>
           <w:rFonts w:asciiTheme="majorBidi" w:hAnsiTheme="majorBidi" w:cstheme="majorBidi"/>
-        </w:rPr>
-      </w:pPr>
-      <w:r>
-        <w:rPr>
-          <w:rFonts w:asciiTheme="majorBidi" w:hAnsiTheme="majorBidi" w:cstheme="majorBidi"/>
+          <w:sz w:val="24"/>
+          <w:szCs w:val="24"/>
+        </w:rPr>
+      </w:pPr>
+      <w:r>
+        <w:rPr>
+          <w:rFonts w:asciiTheme="majorBidi" w:hAnsiTheme="majorBidi" w:cstheme="majorBidi"/>
+          <w:sz w:val="24"/>
+          <w:szCs w:val="24"/>
         </w:rPr>
         <w:t>On crée une copie identique de notre graphe d’interférence qu</w:t>
       </w:r>
       <w:r>
         <w:rPr>
           <w:rFonts w:asciiTheme="majorBidi" w:hAnsiTheme="majorBidi" w:cstheme="majorBidi"/>
+          <w:sz w:val="24"/>
+          <w:szCs w:val="24"/>
         </w:rPr>
         <w:t>i</w:t>
       </w:r>
       <w:r>
         <w:rPr>
           <w:rFonts w:asciiTheme="majorBidi" w:hAnsiTheme="majorBidi" w:cstheme="majorBidi"/>
+          <w:sz w:val="24"/>
+          <w:szCs w:val="24"/>
         </w:rPr>
         <w:t xml:space="preserve"> sera utilisé plus tard</w:t>
       </w:r>
       <w:r>
         <w:rPr>
           <w:rFonts w:asciiTheme="majorBidi" w:hAnsiTheme="majorBidi" w:cstheme="majorBidi"/>
+          <w:sz w:val="24"/>
+          <w:szCs w:val="24"/>
         </w:rPr>
         <w:t xml:space="preserve"> (nommé : grapheInterferance2)</w:t>
       </w:r>
       <w:r>
         <w:rPr>
           <w:rFonts w:asciiTheme="majorBidi" w:hAnsiTheme="majorBidi" w:cstheme="majorBidi"/>
+          <w:sz w:val="24"/>
+          <w:szCs w:val="24"/>
         </w:rPr>
         <w:t xml:space="preserve"> et on crée l</w:t>
       </w:r>
       <w:r>
         <w:rPr>
           <w:rFonts w:asciiTheme="majorBidi" w:hAnsiTheme="majorBidi" w:cstheme="majorBidi"/>
+          <w:sz w:val="24"/>
+          <w:szCs w:val="24"/>
         </w:rPr>
         <w:t>e</w:t>
       </w:r>
       <w:r>
         <w:rPr>
           <w:rFonts w:asciiTheme="majorBidi" w:hAnsiTheme="majorBidi" w:cstheme="majorBidi"/>
+          <w:sz w:val="24"/>
+          <w:szCs w:val="24"/>
         </w:rPr>
         <w:t xml:space="preserve"> Stack pour empiler les nœuds.</w:t>
       </w:r>
@@ -969,6 +1080,7 @@
           <w:bCs/>
         </w:rPr>
       </w:pPr>
+      <w:proofErr w:type="spellStart"/>
       <w:r>
         <w:rPr>
           <w:rFonts w:asciiTheme="majorBidi" w:hAnsiTheme="majorBidi" w:cstheme="majorBidi"/>
@@ -977,6 +1089,7 @@
         </w:rPr>
         <w:t>Géneration</w:t>
       </w:r>
+      <w:proofErr w:type="spellEnd"/>
       <w:r>
         <w:rPr>
           <w:rFonts w:asciiTheme="majorBidi" w:hAnsiTheme="majorBidi" w:cstheme="majorBidi"/>
@@ -996,23 +1109,31 @@
         <w:jc w:val="both"/>
         <w:rPr>
           <w:rFonts w:asciiTheme="majorBidi" w:hAnsiTheme="majorBidi" w:cstheme="majorBidi"/>
-        </w:rPr>
-      </w:pPr>
-      <w:r>
-        <w:rPr>
-          <w:rFonts w:asciiTheme="majorBidi" w:hAnsiTheme="majorBidi" w:cstheme="majorBidi"/>
+          <w:sz w:val="24"/>
+          <w:szCs w:val="24"/>
+        </w:rPr>
+      </w:pPr>
+      <w:r>
+        <w:rPr>
+          <w:rFonts w:asciiTheme="majorBidi" w:hAnsiTheme="majorBidi" w:cstheme="majorBidi"/>
+          <w:sz w:val="24"/>
+          <w:szCs w:val="24"/>
         </w:rPr>
         <w:t>Tant que notre</w:t>
       </w:r>
       <w:r>
         <w:rPr>
           <w:rFonts w:asciiTheme="majorBidi" w:hAnsiTheme="majorBidi" w:cstheme="majorBidi"/>
+          <w:sz w:val="24"/>
+          <w:szCs w:val="24"/>
         </w:rPr>
         <w:t xml:space="preserve"> graphe</w:t>
       </w:r>
       <w:r>
         <w:rPr>
           <w:rFonts w:asciiTheme="majorBidi" w:hAnsiTheme="majorBidi" w:cstheme="majorBidi"/>
+          <w:sz w:val="24"/>
+          <w:szCs w:val="24"/>
         </w:rPr>
         <w:t xml:space="preserve"> d’interférence n’est pas vide :</w:t>
       </w:r>
@@ -1027,35 +1148,49 @@
         <w:jc w:val="both"/>
         <w:rPr>
           <w:rFonts w:asciiTheme="majorBidi" w:hAnsiTheme="majorBidi" w:cstheme="majorBidi"/>
-        </w:rPr>
-      </w:pPr>
-      <w:r>
-        <w:rPr>
-          <w:rFonts w:asciiTheme="majorBidi" w:hAnsiTheme="majorBidi" w:cstheme="majorBidi"/>
+          <w:sz w:val="24"/>
+          <w:szCs w:val="24"/>
+        </w:rPr>
+      </w:pPr>
+      <w:r>
+        <w:rPr>
+          <w:rFonts w:asciiTheme="majorBidi" w:hAnsiTheme="majorBidi" w:cstheme="majorBidi"/>
+          <w:sz w:val="24"/>
+          <w:szCs w:val="24"/>
         </w:rPr>
         <w:t xml:space="preserve">On sélectionne le nœud ayant le nombre de voisin le plus proche et inférieur à k en parcourant les nœuds en ordre alphabétique. Si rien n’a été trouvé, alors c’est le premier nœud de la List </w:t>
       </w:r>
       <w:r>
         <w:rPr>
           <w:rFonts w:asciiTheme="majorBidi" w:hAnsiTheme="majorBidi" w:cstheme="majorBidi"/>
+          <w:sz w:val="24"/>
+          <w:szCs w:val="24"/>
         </w:rPr>
         <w:t>« </w:t>
       </w:r>
-      <w:r>
-        <w:rPr>
-          <w:rFonts w:asciiTheme="majorBidi" w:hAnsiTheme="majorBidi" w:cstheme="majorBidi"/>
+      <w:proofErr w:type="spellStart"/>
+      <w:r>
+        <w:rPr>
+          <w:rFonts w:asciiTheme="majorBidi" w:hAnsiTheme="majorBidi" w:cstheme="majorBidi"/>
+          <w:sz w:val="24"/>
+          <w:szCs w:val="24"/>
         </w:rPr>
         <w:t>nodes</w:t>
       </w:r>
-      <w:r>
-        <w:rPr>
-          <w:rFonts w:asciiTheme="majorBidi" w:hAnsiTheme="majorBidi" w:cstheme="majorBidi"/>
+      <w:proofErr w:type="spellEnd"/>
+      <w:r>
+        <w:rPr>
+          <w:rFonts w:asciiTheme="majorBidi" w:hAnsiTheme="majorBidi" w:cstheme="majorBidi"/>
+          <w:sz w:val="24"/>
+          <w:szCs w:val="24"/>
         </w:rPr>
         <w:t> »</w:t>
       </w:r>
       <w:r>
         <w:rPr>
           <w:rFonts w:asciiTheme="majorBidi" w:hAnsiTheme="majorBidi" w:cstheme="majorBidi"/>
+          <w:sz w:val="24"/>
+          <w:szCs w:val="24"/>
         </w:rPr>
         <w:t xml:space="preserve"> qui va être sélectionné.</w:t>
       </w:r>
@@ -1070,23 +1205,49 @@
         <w:jc w:val="both"/>
         <w:rPr>
           <w:rFonts w:asciiTheme="majorBidi" w:hAnsiTheme="majorBidi" w:cstheme="majorBidi"/>
-        </w:rPr>
-      </w:pPr>
-      <w:r>
-        <w:rPr>
-          <w:rFonts w:asciiTheme="majorBidi" w:hAnsiTheme="majorBidi" w:cstheme="majorBidi"/>
-        </w:rPr>
-        <w:t>On enlève le nœud sélectionné (« nodeToStack »)</w:t>
-      </w:r>
-      <w:r>
-        <w:rPr>
-          <w:rFonts w:asciiTheme="majorBidi" w:hAnsiTheme="majorBidi" w:cstheme="majorBidi"/>
+          <w:sz w:val="24"/>
+          <w:szCs w:val="24"/>
+        </w:rPr>
+      </w:pPr>
+      <w:r>
+        <w:rPr>
+          <w:rFonts w:asciiTheme="majorBidi" w:hAnsiTheme="majorBidi" w:cstheme="majorBidi"/>
+          <w:sz w:val="24"/>
+          <w:szCs w:val="24"/>
+        </w:rPr>
+        <w:t>On enlève le nœud sélectionné (« </w:t>
+      </w:r>
+      <w:proofErr w:type="spellStart"/>
+      <w:r>
+        <w:rPr>
+          <w:rFonts w:asciiTheme="majorBidi" w:hAnsiTheme="majorBidi" w:cstheme="majorBidi"/>
+          <w:sz w:val="24"/>
+          <w:szCs w:val="24"/>
+        </w:rPr>
+        <w:t>nodeToStack</w:t>
+      </w:r>
+      <w:proofErr w:type="spellEnd"/>
+      <w:r>
+        <w:rPr>
+          <w:rFonts w:asciiTheme="majorBidi" w:hAnsiTheme="majorBidi" w:cstheme="majorBidi"/>
+          <w:sz w:val="24"/>
+          <w:szCs w:val="24"/>
+        </w:rPr>
+        <w:t> »)</w:t>
+      </w:r>
+      <w:r>
+        <w:rPr>
+          <w:rFonts w:asciiTheme="majorBidi" w:hAnsiTheme="majorBidi" w:cstheme="majorBidi"/>
+          <w:sz w:val="24"/>
+          <w:szCs w:val="24"/>
         </w:rPr>
         <w:t xml:space="preserve"> du graphe et on parcourt tous les nœuds du graphe pour enlever les instances de ce nœud dans la liste des autres nœuds (on enlève ses arrêts).</w:t>
       </w:r>
       <w:r>
         <w:rPr>
           <w:rFonts w:asciiTheme="majorBidi" w:hAnsiTheme="majorBidi" w:cstheme="majorBidi"/>
+          <w:sz w:val="24"/>
+          <w:szCs w:val="24"/>
         </w:rPr>
         <w:t xml:space="preserve"> On push le nœud sur la Stack. </w:t>
       </w:r>
@@ -1098,6 +1259,8 @@
         <w:jc w:val="both"/>
         <w:rPr>
           <w:rFonts w:asciiTheme="majorBidi" w:hAnsiTheme="majorBidi" w:cstheme="majorBidi"/>
+          <w:sz w:val="24"/>
+          <w:szCs w:val="24"/>
         </w:rPr>
       </w:pPr>
     </w:p>
@@ -1111,25 +1274,51 @@
         <w:jc w:val="both"/>
         <w:rPr>
           <w:rFonts w:asciiTheme="majorBidi" w:hAnsiTheme="majorBidi" w:cstheme="majorBidi"/>
-        </w:rPr>
-      </w:pPr>
-      <w:r>
-        <w:rPr>
-          <w:rFonts w:asciiTheme="majorBidi" w:hAnsiTheme="majorBidi" w:cstheme="majorBidi"/>
-        </w:rPr>
-        <w:t>On crée le colo</w:t>
-      </w:r>
-      <w:r>
-        <w:rPr>
-          <w:rFonts w:asciiTheme="majorBidi" w:hAnsiTheme="majorBidi" w:cstheme="majorBidi"/>
+          <w:sz w:val="24"/>
+          <w:szCs w:val="24"/>
+        </w:rPr>
+      </w:pPr>
+      <w:r>
+        <w:rPr>
+          <w:rFonts w:asciiTheme="majorBidi" w:hAnsiTheme="majorBidi" w:cstheme="majorBidi"/>
+          <w:sz w:val="24"/>
+          <w:szCs w:val="24"/>
+        </w:rPr>
+        <w:t xml:space="preserve">On crée le </w:t>
+      </w:r>
+      <w:proofErr w:type="spellStart"/>
+      <w:r>
+        <w:rPr>
+          <w:rFonts w:asciiTheme="majorBidi" w:hAnsiTheme="majorBidi" w:cstheme="majorBidi"/>
+          <w:sz w:val="24"/>
+          <w:szCs w:val="24"/>
+        </w:rPr>
+        <w:t>colo</w:t>
+      </w:r>
+      <w:r>
+        <w:rPr>
+          <w:rFonts w:asciiTheme="majorBidi" w:hAnsiTheme="majorBidi" w:cstheme="majorBidi"/>
+          <w:sz w:val="24"/>
+          <w:szCs w:val="24"/>
         </w:rPr>
         <w:t>r</w:t>
       </w:r>
       <w:r>
         <w:rPr>
           <w:rFonts w:asciiTheme="majorBidi" w:hAnsiTheme="majorBidi" w:cstheme="majorBidi"/>
-        </w:rPr>
-        <w:t>Map&lt;String, Integer&gt; (le string représente le nœud et Integer représente le numéro ou la couleur du nœud)</w:t>
+          <w:sz w:val="24"/>
+          <w:szCs w:val="24"/>
+        </w:rPr>
+        <w:t>Map</w:t>
+      </w:r>
+      <w:proofErr w:type="spellEnd"/>
+      <w:r>
+        <w:rPr>
+          <w:rFonts w:asciiTheme="majorBidi" w:hAnsiTheme="majorBidi" w:cstheme="majorBidi"/>
+          <w:sz w:val="24"/>
+          <w:szCs w:val="24"/>
+        </w:rPr>
+        <w:t>&lt;String, Integer&gt; (le string représente le nœud et Integer représente le numéro ou la couleur du nœud)</w:t>
       </w:r>
     </w:p>
     <w:p>
@@ -1139,6 +1328,8 @@
         <w:jc w:val="both"/>
         <w:rPr>
           <w:rFonts w:asciiTheme="majorBidi" w:hAnsiTheme="majorBidi" w:cstheme="majorBidi"/>
+          <w:sz w:val="24"/>
+          <w:szCs w:val="24"/>
         </w:rPr>
       </w:pPr>
     </w:p>
@@ -1152,11 +1343,15 @@
         <w:jc w:val="both"/>
         <w:rPr>
           <w:rFonts w:asciiTheme="majorBidi" w:hAnsiTheme="majorBidi" w:cstheme="majorBidi"/>
-        </w:rPr>
-      </w:pPr>
-      <w:r>
-        <w:rPr>
-          <w:rFonts w:asciiTheme="majorBidi" w:hAnsiTheme="majorBidi" w:cstheme="majorBidi"/>
+          <w:sz w:val="24"/>
+          <w:szCs w:val="24"/>
+        </w:rPr>
+      </w:pPr>
+      <w:r>
+        <w:rPr>
+          <w:rFonts w:asciiTheme="majorBidi" w:hAnsiTheme="majorBidi" w:cstheme="majorBidi"/>
+          <w:sz w:val="24"/>
+          <w:szCs w:val="24"/>
         </w:rPr>
         <w:t>Tant que la Stack n’est pas vide :</w:t>
       </w:r>
@@ -1171,55 +1366,67 @@
         <w:jc w:val="both"/>
         <w:rPr>
           <w:rFonts w:asciiTheme="majorBidi" w:hAnsiTheme="majorBidi" w:cstheme="majorBidi"/>
-        </w:rPr>
-      </w:pPr>
+          <w:sz w:val="24"/>
+          <w:szCs w:val="24"/>
+        </w:rPr>
+      </w:pPr>
+      <w:proofErr w:type="spellStart"/>
       <w:proofErr w:type="gramStart"/>
       <w:r>
         <w:rPr>
           <w:rFonts w:asciiTheme="majorBidi" w:hAnsiTheme="majorBidi" w:cstheme="majorBidi"/>
+          <w:sz w:val="24"/>
+          <w:szCs w:val="24"/>
         </w:rPr>
         <w:t>c</w:t>
       </w:r>
       <w:r>
         <w:rPr>
           <w:rFonts w:asciiTheme="majorBidi" w:hAnsiTheme="majorBidi" w:cstheme="majorBidi"/>
+          <w:sz w:val="24"/>
+          <w:szCs w:val="24"/>
         </w:rPr>
         <w:t>olor</w:t>
       </w:r>
+      <w:proofErr w:type="spellEnd"/>
       <w:proofErr w:type="gramEnd"/>
       <w:r>
         <w:rPr>
           <w:rFonts w:asciiTheme="majorBidi" w:hAnsiTheme="majorBidi" w:cstheme="majorBidi"/>
+          <w:sz w:val="24"/>
+          <w:szCs w:val="24"/>
         </w:rPr>
         <w:t xml:space="preserve"> = 0. </w:t>
       </w:r>
       <w:r>
         <w:rPr>
           <w:rFonts w:asciiTheme="majorBidi" w:hAnsiTheme="majorBidi" w:cstheme="majorBidi"/>
+          <w:sz w:val="24"/>
+          <w:szCs w:val="24"/>
         </w:rPr>
         <w:t xml:space="preserve">On pop un </w:t>
       </w:r>
       <w:r>
         <w:rPr>
           <w:rFonts w:asciiTheme="majorBidi" w:hAnsiTheme="majorBidi" w:cstheme="majorBidi"/>
+          <w:sz w:val="24"/>
+          <w:szCs w:val="24"/>
         </w:rPr>
         <w:t xml:space="preserve">nœud </w:t>
       </w:r>
       <w:r>
         <w:rPr>
           <w:rFonts w:asciiTheme="majorBidi" w:hAnsiTheme="majorBidi" w:cstheme="majorBidi"/>
-        </w:rPr>
-        <w:t>e</w:t>
-      </w:r>
-      <w:r>
-        <w:rPr>
-          <w:rFonts w:asciiTheme="majorBidi" w:hAnsiTheme="majorBidi" w:cstheme="majorBidi"/>
-        </w:rPr>
-        <w:t xml:space="preserve">t on ajoute ce nœud dans notre graphe </w:t>
-      </w:r>
-      <w:r>
-        <w:rPr>
-          <w:rFonts w:asciiTheme="majorBidi" w:hAnsiTheme="majorBidi" w:cstheme="majorBidi"/>
+          <w:sz w:val="24"/>
+          <w:szCs w:val="24"/>
+        </w:rPr>
+        <w:t xml:space="preserve">et on ajoute ce nœud dans notre graphe </w:t>
+      </w:r>
+      <w:r>
+        <w:rPr>
+          <w:rFonts w:asciiTheme="majorBidi" w:hAnsiTheme="majorBidi" w:cstheme="majorBidi"/>
+          <w:sz w:val="24"/>
+          <w:szCs w:val="24"/>
         </w:rPr>
         <w:t>d’interférence.</w:t>
       </w:r>
@@ -1234,11 +1441,15 @@
         <w:jc w:val="both"/>
         <w:rPr>
           <w:rFonts w:asciiTheme="majorBidi" w:hAnsiTheme="majorBidi" w:cstheme="majorBidi"/>
-        </w:rPr>
-      </w:pPr>
-      <w:r>
-        <w:rPr>
-          <w:rFonts w:asciiTheme="majorBidi" w:hAnsiTheme="majorBidi" w:cstheme="majorBidi"/>
+          <w:sz w:val="24"/>
+          <w:szCs w:val="24"/>
+        </w:rPr>
+      </w:pPr>
+      <w:r>
+        <w:rPr>
+          <w:rFonts w:asciiTheme="majorBidi" w:hAnsiTheme="majorBidi" w:cstheme="majorBidi"/>
+          <w:sz w:val="24"/>
+          <w:szCs w:val="24"/>
         </w:rPr>
         <w:t>On parcourt tous les nœuds du graphe et on ajoute ses arrêts avec l’aide de la copie identique du graphe.</w:t>
       </w:r>
@@ -1255,6 +1466,8 @@
           <w:rFonts w:asciiTheme="majorBidi" w:hAnsiTheme="majorBidi" w:cstheme="majorBidi"/>
           <w:b/>
           <w:bCs/>
+          <w:sz w:val="24"/>
+          <w:szCs w:val="24"/>
         </w:rPr>
       </w:pPr>
       <w:r>
@@ -1262,6 +1475,8 @@
           <w:rFonts w:asciiTheme="majorBidi" w:hAnsiTheme="majorBidi" w:cstheme="majorBidi"/>
           <w:b/>
           <w:bCs/>
+          <w:sz w:val="24"/>
+          <w:szCs w:val="24"/>
         </w:rPr>
         <w:t>Coloration se fait en 2 parties :</w:t>
       </w:r>
@@ -1276,17 +1491,23 @@
         <w:jc w:val="both"/>
         <w:rPr>
           <w:rFonts w:asciiTheme="majorBidi" w:hAnsiTheme="majorBidi" w:cstheme="majorBidi"/>
-        </w:rPr>
-      </w:pPr>
-      <w:r>
-        <w:rPr>
-          <w:rFonts w:asciiTheme="majorBidi" w:hAnsiTheme="majorBidi" w:cstheme="majorBidi"/>
+          <w:sz w:val="24"/>
+          <w:szCs w:val="24"/>
+        </w:rPr>
+      </w:pPr>
+      <w:r>
+        <w:rPr>
+          <w:rFonts w:asciiTheme="majorBidi" w:hAnsiTheme="majorBidi" w:cstheme="majorBidi"/>
+          <w:sz w:val="24"/>
+          <w:szCs w:val="24"/>
         </w:rPr>
         <w:t>On crée une liste &lt;Integer&gt; « voisins » ordonnée en ordre croissant</w:t>
       </w:r>
       <w:r>
         <w:rPr>
           <w:rFonts w:asciiTheme="majorBidi" w:hAnsiTheme="majorBidi" w:cstheme="majorBidi"/>
+          <w:sz w:val="24"/>
+          <w:szCs w:val="24"/>
         </w:rPr>
         <w:t>. Cette liste contient les valeurs de couleurs de ses voisins.</w:t>
       </w:r>
@@ -1301,13 +1522,53 @@
         <w:jc w:val="both"/>
         <w:rPr>
           <w:rFonts w:asciiTheme="majorBidi" w:hAnsiTheme="majorBidi" w:cstheme="majorBidi"/>
-        </w:rPr>
-      </w:pPr>
-      <w:r>
-        <w:rPr>
-          <w:rFonts w:asciiTheme="majorBidi" w:hAnsiTheme="majorBidi" w:cstheme="majorBidi"/>
-        </w:rPr>
-        <w:t>On parcourt en ordre croissant cette liste et si la valeur du voisin est égale à color, alors on fait color++.</w:t>
+          <w:sz w:val="24"/>
+          <w:szCs w:val="24"/>
+        </w:rPr>
+      </w:pPr>
+      <w:r>
+        <w:rPr>
+          <w:rFonts w:asciiTheme="majorBidi" w:hAnsiTheme="majorBidi" w:cstheme="majorBidi"/>
+          <w:sz w:val="24"/>
+          <w:szCs w:val="24"/>
+        </w:rPr>
+        <w:t xml:space="preserve">On parcourt en ordre croissant cette liste et si la valeur du voisin est égale à </w:t>
+      </w:r>
+      <w:proofErr w:type="spellStart"/>
+      <w:r>
+        <w:rPr>
+          <w:rFonts w:asciiTheme="majorBidi" w:hAnsiTheme="majorBidi" w:cstheme="majorBidi"/>
+          <w:sz w:val="24"/>
+          <w:szCs w:val="24"/>
+        </w:rPr>
+        <w:t>color</w:t>
+      </w:r>
+      <w:proofErr w:type="spellEnd"/>
+      <w:r>
+        <w:rPr>
+          <w:rFonts w:asciiTheme="majorBidi" w:hAnsiTheme="majorBidi" w:cstheme="majorBidi"/>
+          <w:sz w:val="24"/>
+          <w:szCs w:val="24"/>
+        </w:rPr>
+        <w:t xml:space="preserve">, alors on fait </w:t>
+      </w:r>
+      <w:proofErr w:type="spellStart"/>
+      <w:r>
+        <w:rPr>
+          <w:rFonts w:asciiTheme="majorBidi" w:hAnsiTheme="majorBidi" w:cstheme="majorBidi"/>
+          <w:sz w:val="24"/>
+          <w:szCs w:val="24"/>
+        </w:rPr>
+        <w:t>color</w:t>
+      </w:r>
+      <w:proofErr w:type="spellEnd"/>
+      <w:r>
+        <w:rPr>
+          <w:rFonts w:asciiTheme="majorBidi" w:hAnsiTheme="majorBidi" w:cstheme="majorBidi"/>
+          <w:sz w:val="24"/>
+          <w:szCs w:val="24"/>
+        </w:rPr>
+        <w:t>++.</w:t>
       </w:r>
     </w:p>
     <w:p>
@@ -1320,26 +1581,82 @@
         <w:jc w:val="both"/>
         <w:rPr>
           <w:rFonts w:asciiTheme="majorBidi" w:hAnsiTheme="majorBidi" w:cstheme="majorBidi"/>
-        </w:rPr>
-      </w:pPr>
-      <w:r>
-        <w:rPr>
-          <w:rFonts w:asciiTheme="majorBidi" w:hAnsiTheme="majorBidi" w:cstheme="majorBidi"/>
+          <w:sz w:val="24"/>
+          <w:szCs w:val="24"/>
+        </w:rPr>
+      </w:pPr>
+      <w:r>
+        <w:rPr>
+          <w:rFonts w:asciiTheme="majorBidi" w:hAnsiTheme="majorBidi" w:cstheme="majorBidi"/>
+          <w:sz w:val="24"/>
+          <w:szCs w:val="24"/>
         </w:rPr>
         <w:t>On ajoute le nœud</w:t>
       </w:r>
       <w:r>
         <w:rPr>
           <w:rFonts w:asciiTheme="majorBidi" w:hAnsiTheme="majorBidi" w:cstheme="majorBidi"/>
+          <w:sz w:val="24"/>
+          <w:szCs w:val="24"/>
         </w:rPr>
         <w:t xml:space="preserve"> qu’on a pop</w:t>
       </w:r>
       <w:r>
         <w:rPr>
           <w:rFonts w:asciiTheme="majorBidi" w:hAnsiTheme="majorBidi" w:cstheme="majorBidi"/>
-        </w:rPr>
-        <w:t xml:space="preserve"> et sa valeur de color dans colorMap.</w:t>
-      </w:r>
+          <w:sz w:val="24"/>
+          <w:szCs w:val="24"/>
+        </w:rPr>
+        <w:t xml:space="preserve"> et sa valeur de </w:t>
+      </w:r>
+      <w:proofErr w:type="spellStart"/>
+      <w:r>
+        <w:rPr>
+          <w:rFonts w:asciiTheme="majorBidi" w:hAnsiTheme="majorBidi" w:cstheme="majorBidi"/>
+          <w:sz w:val="24"/>
+          <w:szCs w:val="24"/>
+        </w:rPr>
+        <w:t>color</w:t>
+      </w:r>
+      <w:proofErr w:type="spellEnd"/>
+      <w:r>
+        <w:rPr>
+          <w:rFonts w:asciiTheme="majorBidi" w:hAnsiTheme="majorBidi" w:cstheme="majorBidi"/>
+          <w:sz w:val="24"/>
+          <w:szCs w:val="24"/>
+        </w:rPr>
+        <w:t xml:space="preserve"> dans </w:t>
+      </w:r>
+      <w:proofErr w:type="spellStart"/>
+      <w:r>
+        <w:rPr>
+          <w:rFonts w:asciiTheme="majorBidi" w:hAnsiTheme="majorBidi" w:cstheme="majorBidi"/>
+          <w:sz w:val="24"/>
+          <w:szCs w:val="24"/>
+        </w:rPr>
+        <w:t>colorMap</w:t>
+      </w:r>
+      <w:proofErr w:type="spellEnd"/>
+      <w:r>
+        <w:rPr>
+          <w:rFonts w:asciiTheme="majorBidi" w:hAnsiTheme="majorBidi" w:cstheme="majorBidi"/>
+          <w:sz w:val="24"/>
+          <w:szCs w:val="24"/>
+        </w:rPr>
+        <w:t>.</w:t>
+      </w:r>
+    </w:p>
+    <w:p>
+      <w:pPr>
+        <w:pStyle w:val="ListParagraph"/>
+        <w:ind w:left="1080"/>
+        <w:jc w:val="both"/>
+        <w:rPr>
+          <w:rFonts w:asciiTheme="majorBidi" w:hAnsiTheme="majorBidi" w:cstheme="majorBidi"/>
+          <w:sz w:val="24"/>
+          <w:szCs w:val="24"/>
+        </w:rPr>
+      </w:pPr>
     </w:p>
     <w:p>
       <w:pPr>
@@ -1348,6 +1665,8 @@
           <w:rFonts w:asciiTheme="majorBidi" w:hAnsiTheme="majorBidi" w:cstheme="majorBidi"/>
           <w:b/>
           <w:bCs/>
+          <w:sz w:val="24"/>
+          <w:szCs w:val="24"/>
         </w:rPr>
       </w:pPr>
       <w:r>
@@ -1355,7 +1674,10 @@
           <w:rFonts w:asciiTheme="majorBidi" w:hAnsiTheme="majorBidi" w:cstheme="majorBidi"/>
           <w:b/>
           <w:bCs/>
-        </w:rPr>
+          <w:sz w:val="24"/>
+          <w:szCs w:val="24"/>
+        </w:rPr>
+        <w:lastRenderedPageBreak/>
         <w:t>Changement du CODE</w:t>
       </w:r>
     </w:p>
@@ -1369,11 +1691,15 @@
         <w:jc w:val="both"/>
         <w:rPr>
           <w:rFonts w:asciiTheme="majorBidi" w:hAnsiTheme="majorBidi" w:cstheme="majorBidi"/>
-        </w:rPr>
-      </w:pPr>
-      <w:r>
-        <w:rPr>
-          <w:rFonts w:asciiTheme="majorBidi" w:hAnsiTheme="majorBidi" w:cstheme="majorBidi"/>
+          <w:sz w:val="24"/>
+          <w:szCs w:val="24"/>
+        </w:rPr>
+      </w:pPr>
+      <w:r>
+        <w:rPr>
+          <w:rFonts w:asciiTheme="majorBidi" w:hAnsiTheme="majorBidi" w:cstheme="majorBidi"/>
+          <w:sz w:val="24"/>
+          <w:szCs w:val="24"/>
         </w:rPr>
         <w:t>On parcourt chaque ligne du CODE</w:t>
       </w:r>
@@ -1388,49 +1714,93 @@
         <w:jc w:val="both"/>
         <w:rPr>
           <w:rFonts w:asciiTheme="majorBidi" w:hAnsiTheme="majorBidi" w:cstheme="majorBidi"/>
-        </w:rPr>
-      </w:pPr>
-      <w:r>
-        <w:rPr>
-          <w:rFonts w:asciiTheme="majorBidi" w:hAnsiTheme="majorBidi" w:cstheme="majorBidi"/>
+          <w:sz w:val="24"/>
+          <w:szCs w:val="24"/>
+        </w:rPr>
+      </w:pPr>
+      <w:r>
+        <w:rPr>
+          <w:rFonts w:asciiTheme="majorBidi" w:hAnsiTheme="majorBidi" w:cstheme="majorBidi"/>
+          <w:sz w:val="24"/>
+          <w:szCs w:val="24"/>
         </w:rPr>
         <w:t>Pour chaque ligne on remplace les pointeurs qui commencent par « @ »</w:t>
       </w:r>
       <w:r>
         <w:rPr>
           <w:rFonts w:asciiTheme="majorBidi" w:hAnsiTheme="majorBidi" w:cstheme="majorBidi"/>
+          <w:sz w:val="24"/>
+          <w:szCs w:val="24"/>
         </w:rPr>
         <w:t>,</w:t>
       </w:r>
       <w:r>
         <w:rPr>
           <w:rFonts w:asciiTheme="majorBidi" w:hAnsiTheme="majorBidi" w:cstheme="majorBidi"/>
+          <w:sz w:val="24"/>
+          <w:szCs w:val="24"/>
         </w:rPr>
         <w:t xml:space="preserve"> par </w:t>
       </w:r>
       <w:r>
         <w:rPr>
           <w:rFonts w:asciiTheme="majorBidi" w:hAnsiTheme="majorBidi" w:cstheme="majorBidi"/>
+          <w:sz w:val="24"/>
+          <w:szCs w:val="24"/>
         </w:rPr>
         <w:t>« </w:t>
       </w:r>
       <w:r>
         <w:rPr>
           <w:rFonts w:asciiTheme="majorBidi" w:hAnsiTheme="majorBidi" w:cstheme="majorBidi"/>
-        </w:rPr>
-        <w:t>R + color</w:t>
-      </w:r>
-      <w:r>
-        <w:rPr>
-          <w:rFonts w:asciiTheme="majorBidi" w:hAnsiTheme="majorBidi" w:cstheme="majorBidi"/>
+          <w:sz w:val="24"/>
+          <w:szCs w:val="24"/>
+        </w:rPr>
+        <w:t xml:space="preserve">R + </w:t>
+      </w:r>
+      <w:proofErr w:type="spellStart"/>
+      <w:r>
+        <w:rPr>
+          <w:rFonts w:asciiTheme="majorBidi" w:hAnsiTheme="majorBidi" w:cstheme="majorBidi"/>
+          <w:sz w:val="24"/>
+          <w:szCs w:val="24"/>
+        </w:rPr>
+        <w:t>color</w:t>
+      </w:r>
+      <w:proofErr w:type="spellEnd"/>
+      <w:r>
+        <w:rPr>
+          <w:rFonts w:asciiTheme="majorBidi" w:hAnsiTheme="majorBidi" w:cstheme="majorBidi"/>
+          <w:sz w:val="24"/>
+          <w:szCs w:val="24"/>
         </w:rPr>
         <w:t> »</w:t>
       </w:r>
       <w:r>
         <w:rPr>
           <w:rFonts w:asciiTheme="majorBidi" w:hAnsiTheme="majorBidi" w:cstheme="majorBidi"/>
-        </w:rPr>
-        <w:t xml:space="preserve"> dans colorMap.</w:t>
+          <w:sz w:val="24"/>
+          <w:szCs w:val="24"/>
+        </w:rPr>
+        <w:t xml:space="preserve"> dans </w:t>
+      </w:r>
+      <w:proofErr w:type="spellStart"/>
+      <w:r>
+        <w:rPr>
+          <w:rFonts w:asciiTheme="majorBidi" w:hAnsiTheme="majorBidi" w:cstheme="majorBidi"/>
+          <w:sz w:val="24"/>
+          <w:szCs w:val="24"/>
+        </w:rPr>
+        <w:t>colorMap</w:t>
+      </w:r>
+      <w:proofErr w:type="spellEnd"/>
+      <w:r>
+        <w:rPr>
+          <w:rFonts w:asciiTheme="majorBidi" w:hAnsiTheme="majorBidi" w:cstheme="majorBidi"/>
+          <w:sz w:val="24"/>
+          <w:szCs w:val="24"/>
+        </w:rPr>
+        <w:t>.</w:t>
       </w:r>
     </w:p>
     <w:p>
@@ -1443,43 +1813,14 @@
     </w:p>
     <w:p>
       <w:pPr>
-        <w:rPr>
-          <w:rFonts w:asciiTheme="majorBidi" w:hAnsiTheme="majorBidi" w:cstheme="majorBidi"/>
-          <w:sz w:val="28"/>
-          <w:szCs w:val="28"/>
-        </w:rPr>
-      </w:pPr>
-      <w:r>
-        <w:rPr>
-          <w:rFonts w:asciiTheme="majorBidi" w:hAnsiTheme="majorBidi" w:cstheme="majorBidi"/>
-          <w:sz w:val="28"/>
-          <w:szCs w:val="28"/>
-        </w:rPr>
-        <w:t xml:space="preserve">1.2 Description de la génération du code </w:t>
-      </w:r>
-      <w:r>
-        <w:rPr>
-          <w:rFonts w:asciiTheme="majorBidi" w:hAnsiTheme="majorBidi" w:cstheme="majorBidi"/>
-          <w:sz w:val="28"/>
-          <w:szCs w:val="28"/>
-        </w:rPr>
-        <w:t>intermédiaire</w:t>
-      </w:r>
-    </w:p>
-    <w:p>
-      <w:r>
-        <w:t xml:space="preserve">Pas sur si </w:t>
-      </w:r>
-      <w:proofErr w:type="gramStart"/>
-      <w:r>
-        <w:t>ca</w:t>
-      </w:r>
-      <w:proofErr w:type="gramEnd"/>
-      <w:r>
-        <w:t xml:space="preserve"> va être fait</w:t>
-      </w:r>
-    </w:p>
-    <w:p/>
+        <w:tabs>
+          <w:tab w:val="left" w:pos="2166"/>
+        </w:tabs>
+      </w:pPr>
+      <w:r>
+        <w:tab/>
+      </w:r>
+    </w:p>
     <w:p>
       <w:pPr>
         <w:rPr>
@@ -1513,208 +1854,86 @@
     </w:p>
     <w:p>
       <w:pPr>
+        <w:spacing w:line="240" w:lineRule="auto"/>
         <w:jc w:val="both"/>
         <w:rPr>
-          <w:rFonts w:asciiTheme="majorBidi" w:hAnsiTheme="majorBidi" w:cstheme="majorBidi"/>
-        </w:rPr>
-      </w:pPr>
-      <w:r>
-        <w:rPr>
-          <w:rFonts w:asciiTheme="majorBidi" w:hAnsiTheme="majorBidi" w:cstheme="majorBidi"/>
-        </w:rPr>
-        <w:t>En parcourant les tests fournis dans les sources du</w:t>
-      </w:r>
-      <w:r>
-        <w:rPr>
-          <w:rFonts w:asciiTheme="majorBidi" w:hAnsiTheme="majorBidi" w:cstheme="majorBidi"/>
-        </w:rPr>
-        <w:t xml:space="preserve"> TP</w:t>
-      </w:r>
-      <w:r>
-        <w:rPr>
-          <w:rFonts w:asciiTheme="majorBidi" w:hAnsiTheme="majorBidi" w:cstheme="majorBidi"/>
-        </w:rPr>
-        <w:t xml:space="preserve"> nous avons constaté que</w:t>
-      </w:r>
-      <w:r>
-        <w:rPr>
-          <w:rFonts w:asciiTheme="majorBidi" w:hAnsiTheme="majorBidi" w:cstheme="majorBidi"/>
-        </w:rPr>
-        <w:t xml:space="preserve"> ce ne sont</w:t>
-      </w:r>
-      <w:r>
-        <w:rPr>
-          <w:rFonts w:asciiTheme="majorBidi" w:hAnsiTheme="majorBidi" w:cstheme="majorBidi"/>
-        </w:rPr>
-        <w:t xml:space="preserve"> pas toutes les opérations </w:t>
-      </w:r>
-      <w:r>
-        <w:rPr>
-          <w:rFonts w:asciiTheme="majorBidi" w:hAnsiTheme="majorBidi" w:cstheme="majorBidi"/>
-        </w:rPr>
-        <w:t xml:space="preserve">qui </w:t>
-      </w:r>
-      <w:r>
-        <w:rPr>
-          <w:rFonts w:asciiTheme="majorBidi" w:hAnsiTheme="majorBidi" w:cstheme="majorBidi"/>
-        </w:rPr>
-        <w:t>sont</w:t>
-      </w:r>
-      <w:r>
-        <w:rPr>
-          <w:rFonts w:asciiTheme="majorBidi" w:hAnsiTheme="majorBidi" w:cstheme="majorBidi"/>
-        </w:rPr>
-        <w:t xml:space="preserve"> testé</w:t>
-      </w:r>
-      <w:r>
-        <w:rPr>
-          <w:rFonts w:asciiTheme="majorBidi" w:hAnsiTheme="majorBidi" w:cstheme="majorBidi"/>
-        </w:rPr>
-        <w:t>es</w:t>
-      </w:r>
-      <w:r>
-        <w:rPr>
-          <w:rFonts w:asciiTheme="majorBidi" w:hAnsiTheme="majorBidi" w:cstheme="majorBidi"/>
-        </w:rPr>
-        <w:t xml:space="preserve">. Nous observons que les seules opérations utilisées sont l’addition, la multiplication et la division. </w:t>
-      </w:r>
-      <w:r>
-        <w:rPr>
-          <w:rFonts w:asciiTheme="majorBidi" w:hAnsiTheme="majorBidi" w:cstheme="majorBidi"/>
-        </w:rPr>
-        <w:t>Alors,</w:t>
-      </w:r>
-      <w:r>
-        <w:rPr>
-          <w:rFonts w:asciiTheme="majorBidi" w:hAnsiTheme="majorBidi" w:cstheme="majorBidi"/>
-        </w:rPr>
-        <w:t xml:space="preserve"> c’est à partir de cette observation que nous avons décidé d</w:t>
-      </w:r>
-      <w:r>
-        <w:rPr>
-          <w:rFonts w:asciiTheme="majorBidi" w:hAnsiTheme="majorBidi" w:cstheme="majorBidi"/>
-        </w:rPr>
-        <w:t>’</w:t>
-      </w:r>
-      <w:r>
-        <w:rPr>
-          <w:rFonts w:asciiTheme="majorBidi" w:hAnsiTheme="majorBidi" w:cstheme="majorBidi"/>
-        </w:rPr>
-        <w:t xml:space="preserve">ajouter </w:t>
-      </w:r>
-      <w:r>
-        <w:rPr>
-          <w:rFonts w:asciiTheme="majorBidi" w:hAnsiTheme="majorBidi" w:cstheme="majorBidi"/>
-        </w:rPr>
-        <w:t>un test qui</w:t>
-      </w:r>
-      <w:r>
-        <w:rPr>
-          <w:rFonts w:asciiTheme="majorBidi" w:hAnsiTheme="majorBidi" w:cstheme="majorBidi"/>
-        </w:rPr>
-        <w:t xml:space="preserve"> contient</w:t>
-      </w:r>
-      <w:r>
-        <w:rPr>
-          <w:rFonts w:asciiTheme="majorBidi" w:hAnsiTheme="majorBidi" w:cstheme="majorBidi"/>
-        </w:rPr>
-        <w:t xml:space="preserve"> les trois formes de soustractions</w:t>
-      </w:r>
-      <w:r>
-        <w:rPr>
-          <w:rFonts w:asciiTheme="majorBidi" w:hAnsiTheme="majorBidi" w:cstheme="majorBidi"/>
-        </w:rPr>
-        <w:t>.</w:t>
-      </w:r>
-    </w:p>
-    <w:p>
-      <w:pPr>
+          <w:rFonts w:asciiTheme="majorBidi" w:eastAsia="Times New Roman" w:hAnsiTheme="majorBidi" w:cstheme="majorBidi"/>
+          <w:sz w:val="24"/>
+          <w:szCs w:val="24"/>
+          <w:lang w:eastAsia="en-CA" w:bidi="he-IL"/>
+        </w:rPr>
+      </w:pPr>
+      <w:r>
+        <w:rPr>
+          <w:rFonts w:asciiTheme="majorBidi" w:eastAsia="Times New Roman" w:hAnsiTheme="majorBidi" w:cstheme="majorBidi"/>
+          <w:sz w:val="24"/>
+          <w:szCs w:val="24"/>
+          <w:lang w:eastAsia="en-CA" w:bidi="he-IL"/>
+        </w:rPr>
+        <w:t>En parcourant les tests fournis dans les sources du TP nous avons constaté que ce ne sont pas toutes les opérations qui sont testées. Nous observons que les seules opérations utilisées sont l’addition, la multiplication et la division. Alors, c’est à partir de cette observation que nous avons décidé d’ajouter un test qui contient les trois formes de soustractions.</w:t>
+      </w:r>
+    </w:p>
+    <w:p>
+      <w:pPr>
+        <w:spacing w:line="240" w:lineRule="auto"/>
         <w:jc w:val="both"/>
         <w:rPr>
-          <w:rFonts w:asciiTheme="majorBidi" w:hAnsiTheme="majorBidi" w:cstheme="majorBidi"/>
-        </w:rPr>
-      </w:pPr>
-      <w:proofErr w:type="gramStart"/>
-      <w:r>
-        <w:rPr>
-          <w:rFonts w:asciiTheme="majorBidi" w:hAnsiTheme="majorBidi" w:cstheme="majorBidi"/>
-        </w:rPr>
-        <w:t>forme</w:t>
-      </w:r>
-      <w:proofErr w:type="gramEnd"/>
-      <w:r>
-        <w:rPr>
-          <w:rFonts w:asciiTheme="majorBidi" w:hAnsiTheme="majorBidi" w:cstheme="majorBidi"/>
-        </w:rPr>
-        <w:t xml:space="preserve"> 1 : t = </w:t>
-      </w:r>
-      <w:r>
-        <w:rPr>
-          <w:rFonts w:asciiTheme="majorBidi" w:hAnsiTheme="majorBidi" w:cstheme="majorBidi"/>
-        </w:rPr>
-        <w:t xml:space="preserve">minus </w:t>
-      </w:r>
-      <w:r>
-        <w:rPr>
-          <w:rFonts w:asciiTheme="majorBidi" w:hAnsiTheme="majorBidi" w:cstheme="majorBidi"/>
-        </w:rPr>
-        <w:t>a  (la négation)</w:t>
-      </w:r>
-    </w:p>
-    <w:p>
-      <w:pPr>
+          <w:rFonts w:asciiTheme="majorBidi" w:eastAsia="Times New Roman" w:hAnsiTheme="majorBidi" w:cstheme="majorBidi"/>
+          <w:sz w:val="24"/>
+          <w:szCs w:val="24"/>
+          <w:lang w:eastAsia="en-CA" w:bidi="he-IL"/>
+        </w:rPr>
+      </w:pPr>
+      <w:r>
+        <w:rPr>
+          <w:rFonts w:asciiTheme="majorBidi" w:eastAsia="Times New Roman" w:hAnsiTheme="majorBidi" w:cstheme="majorBidi"/>
+          <w:sz w:val="24"/>
+          <w:szCs w:val="24"/>
+          <w:lang w:eastAsia="en-CA" w:bidi="he-IL"/>
+        </w:rPr>
+        <w:t>Forme 1 : t = minus a (la négation)</w:t>
+      </w:r>
+    </w:p>
+    <w:p>
+      <w:pPr>
+        <w:spacing w:line="240" w:lineRule="auto"/>
         <w:jc w:val="both"/>
         <w:rPr>
-          <w:rFonts w:asciiTheme="majorBidi" w:hAnsiTheme="majorBidi" w:cstheme="majorBidi"/>
-        </w:rPr>
-      </w:pPr>
-      <w:proofErr w:type="gramStart"/>
-      <w:r>
-        <w:rPr>
-          <w:rFonts w:asciiTheme="majorBidi" w:hAnsiTheme="majorBidi" w:cstheme="majorBidi"/>
-        </w:rPr>
-        <w:t>forme</w:t>
-      </w:r>
-      <w:proofErr w:type="gramEnd"/>
-      <w:r>
-        <w:rPr>
-          <w:rFonts w:asciiTheme="majorBidi" w:hAnsiTheme="majorBidi" w:cstheme="majorBidi"/>
-        </w:rPr>
-        <w:t xml:space="preserve"> 2 : t = a – b (soustraction de </w:t>
-      </w:r>
-      <w:r>
-        <w:rPr>
-          <w:rFonts w:asciiTheme="majorBidi" w:hAnsiTheme="majorBidi" w:cstheme="majorBidi"/>
-        </w:rPr>
-        <w:t>deux</w:t>
-      </w:r>
-      <w:r>
-        <w:rPr>
-          <w:rFonts w:asciiTheme="majorBidi" w:hAnsiTheme="majorBidi" w:cstheme="majorBidi"/>
-        </w:rPr>
-        <w:t xml:space="preserve"> variables)</w:t>
-      </w:r>
-    </w:p>
-    <w:p>
-      <w:pPr>
+          <w:rFonts w:asciiTheme="majorBidi" w:eastAsia="Times New Roman" w:hAnsiTheme="majorBidi" w:cstheme="majorBidi"/>
+          <w:sz w:val="24"/>
+          <w:szCs w:val="24"/>
+          <w:lang w:eastAsia="en-CA" w:bidi="he-IL"/>
+        </w:rPr>
+      </w:pPr>
+      <w:r>
+        <w:rPr>
+          <w:rFonts w:asciiTheme="majorBidi" w:eastAsia="Times New Roman" w:hAnsiTheme="majorBidi" w:cstheme="majorBidi"/>
+          <w:sz w:val="24"/>
+          <w:szCs w:val="24"/>
+          <w:lang w:eastAsia="en-CA" w:bidi="he-IL"/>
+        </w:rPr>
+        <w:t>Forme 2 : t = a – b (soustraction de deux variables)</w:t>
+      </w:r>
+    </w:p>
+    <w:p>
+      <w:pPr>
+        <w:spacing w:line="240" w:lineRule="auto"/>
         <w:jc w:val="both"/>
         <w:rPr>
-          <w:rFonts w:asciiTheme="majorBidi" w:hAnsiTheme="majorBidi" w:cstheme="majorBidi"/>
-        </w:rPr>
-      </w:pPr>
-      <w:proofErr w:type="gramStart"/>
-      <w:r>
-        <w:rPr>
-          <w:rFonts w:asciiTheme="majorBidi" w:hAnsiTheme="majorBidi" w:cstheme="majorBidi"/>
-        </w:rPr>
-        <w:t>forme</w:t>
-      </w:r>
-      <w:proofErr w:type="gramEnd"/>
-      <w:r>
-        <w:rPr>
-          <w:rFonts w:asciiTheme="majorBidi" w:hAnsiTheme="majorBidi" w:cstheme="majorBidi"/>
-        </w:rPr>
-        <w:t xml:space="preserve"> 3 : t = a – 3 (soustraction d’une constante)</w:t>
+          <w:rFonts w:asciiTheme="majorBidi" w:eastAsia="Times New Roman" w:hAnsiTheme="majorBidi" w:cstheme="majorBidi"/>
+          <w:sz w:val="24"/>
+          <w:szCs w:val="24"/>
+          <w:lang w:eastAsia="en-CA" w:bidi="he-IL"/>
+        </w:rPr>
+      </w:pPr>
+      <w:r>
+        <w:rPr>
+          <w:rFonts w:asciiTheme="majorBidi" w:eastAsia="Times New Roman" w:hAnsiTheme="majorBidi" w:cstheme="majorBidi"/>
+          <w:sz w:val="24"/>
+          <w:szCs w:val="24"/>
+          <w:lang w:eastAsia="en-CA" w:bidi="he-IL"/>
+        </w:rPr>
+        <w:t>Forme 3 : t = a – 3 (soustraction d’une constante)</w:t>
       </w:r>
     </w:p>
     <w:p>
@@ -1722,140 +1941,20 @@
         <w:spacing w:line="276" w:lineRule="auto"/>
         <w:jc w:val="both"/>
         <w:rPr>
-          <w:rFonts w:asciiTheme="majorBidi" w:hAnsiTheme="majorBidi" w:cstheme="majorBidi"/>
-        </w:rPr>
-      </w:pPr>
-      <w:r>
-        <w:rPr>
-          <w:rFonts w:asciiTheme="majorBidi" w:hAnsiTheme="majorBidi" w:cstheme="majorBidi"/>
-        </w:rPr>
-        <w:t>Alors le bloc</w:t>
-      </w:r>
-      <w:r>
-        <w:rPr>
-          <w:rFonts w:asciiTheme="majorBidi" w:hAnsiTheme="majorBidi" w:cstheme="majorBidi"/>
-        </w:rPr>
-        <w:t xml:space="preserve"> </w:t>
-      </w:r>
-      <w:r>
-        <w:rPr>
-          <w:rFonts w:asciiTheme="majorBidi" w:hAnsiTheme="majorBidi" w:cstheme="majorBidi"/>
-        </w:rPr>
-        <w:t xml:space="preserve">3 prouve que notre code est valide, car il alloue correctement </w:t>
-      </w:r>
-      <w:r>
-        <w:rPr>
-          <w:rFonts w:asciiTheme="majorBidi" w:hAnsiTheme="majorBidi" w:cstheme="majorBidi"/>
-        </w:rPr>
-        <w:t>d</w:t>
-      </w:r>
-      <w:r>
-        <w:rPr>
-          <w:rFonts w:asciiTheme="majorBidi" w:hAnsiTheme="majorBidi" w:cstheme="majorBidi"/>
-        </w:rPr>
-        <w:t>es registres</w:t>
-      </w:r>
-      <w:r>
-        <w:rPr>
-          <w:rFonts w:asciiTheme="majorBidi" w:hAnsiTheme="majorBidi" w:cstheme="majorBidi"/>
-        </w:rPr>
-        <w:t xml:space="preserve"> à tous nos variables. De plus, notre code traite la forme 1 comme un </w:t>
-      </w:r>
-      <w:r>
-        <w:rPr>
-          <w:rFonts w:asciiTheme="majorBidi" w:hAnsiTheme="majorBidi" w:cstheme="majorBidi"/>
-        </w:rPr>
-        <w:t>SUB R</w:t>
-      </w:r>
-      <w:r>
-        <w:rPr>
-          <w:rFonts w:asciiTheme="majorBidi" w:hAnsiTheme="majorBidi" w:cstheme="majorBidi"/>
-        </w:rPr>
-        <w:t>X</w:t>
-      </w:r>
-      <w:r>
-        <w:rPr>
-          <w:rFonts w:asciiTheme="majorBidi" w:hAnsiTheme="majorBidi" w:cstheme="majorBidi"/>
-        </w:rPr>
-        <w:t>, #0, R</w:t>
-      </w:r>
-      <w:r>
-        <w:rPr>
-          <w:rFonts w:asciiTheme="majorBidi" w:hAnsiTheme="majorBidi" w:cstheme="majorBidi"/>
-        </w:rPr>
-        <w:t xml:space="preserve">Y, la forme 2 comme un </w:t>
-      </w:r>
-      <w:r>
-        <w:rPr>
-          <w:rFonts w:asciiTheme="majorBidi" w:hAnsiTheme="majorBidi" w:cstheme="majorBidi"/>
-        </w:rPr>
-        <w:t>MIN R</w:t>
-      </w:r>
-      <w:r>
-        <w:rPr>
-          <w:rFonts w:asciiTheme="majorBidi" w:hAnsiTheme="majorBidi" w:cstheme="majorBidi"/>
-        </w:rPr>
-        <w:t>X</w:t>
-      </w:r>
-      <w:r>
-        <w:rPr>
-          <w:rFonts w:asciiTheme="majorBidi" w:hAnsiTheme="majorBidi" w:cstheme="majorBidi"/>
-        </w:rPr>
-        <w:t>, R</w:t>
-      </w:r>
-      <w:r>
-        <w:rPr>
-          <w:rFonts w:asciiTheme="majorBidi" w:hAnsiTheme="majorBidi" w:cstheme="majorBidi"/>
-        </w:rPr>
-        <w:t>Y</w:t>
-      </w:r>
-      <w:r>
-        <w:rPr>
-          <w:rFonts w:asciiTheme="majorBidi" w:hAnsiTheme="majorBidi" w:cstheme="majorBidi"/>
-        </w:rPr>
-        <w:t>, R</w:t>
-      </w:r>
-      <w:r>
-        <w:rPr>
-          <w:rFonts w:asciiTheme="majorBidi" w:hAnsiTheme="majorBidi" w:cstheme="majorBidi"/>
-        </w:rPr>
-        <w:t xml:space="preserve">Z et la forme 3 comme un </w:t>
-      </w:r>
-      <w:r>
-        <w:rPr>
-          <w:rFonts w:asciiTheme="majorBidi" w:hAnsiTheme="majorBidi" w:cstheme="majorBidi"/>
-        </w:rPr>
-        <w:t>MIN R</w:t>
-      </w:r>
-      <w:r>
-        <w:rPr>
-          <w:rFonts w:asciiTheme="majorBidi" w:hAnsiTheme="majorBidi" w:cstheme="majorBidi"/>
-        </w:rPr>
-        <w:t>X</w:t>
-      </w:r>
-      <w:r>
-        <w:rPr>
-          <w:rFonts w:asciiTheme="majorBidi" w:hAnsiTheme="majorBidi" w:cstheme="majorBidi"/>
-        </w:rPr>
-        <w:t>, R</w:t>
-      </w:r>
-      <w:r>
-        <w:rPr>
-          <w:rFonts w:asciiTheme="majorBidi" w:hAnsiTheme="majorBidi" w:cstheme="majorBidi"/>
-        </w:rPr>
-        <w:t>Y</w:t>
-      </w:r>
-      <w:r>
-        <w:rPr>
-          <w:rFonts w:asciiTheme="majorBidi" w:hAnsiTheme="majorBidi" w:cstheme="majorBidi"/>
-        </w:rPr>
-        <w:t>, #</w:t>
-      </w:r>
-      <w:r>
-        <w:rPr>
-          <w:rFonts w:asciiTheme="majorBidi" w:hAnsiTheme="majorBidi" w:cstheme="majorBidi"/>
-        </w:rPr>
-        <w:t>3.</w:t>
+          <w:rFonts w:asciiTheme="majorBidi" w:eastAsia="Times New Roman" w:hAnsiTheme="majorBidi" w:cstheme="majorBidi"/>
+          <w:sz w:val="24"/>
+          <w:szCs w:val="24"/>
+          <w:lang w:eastAsia="en-CA" w:bidi="he-IL"/>
+        </w:rPr>
+      </w:pPr>
+      <w:r>
+        <w:rPr>
+          <w:rFonts w:asciiTheme="majorBidi" w:eastAsia="Times New Roman" w:hAnsiTheme="majorBidi" w:cstheme="majorBidi"/>
+          <w:sz w:val="24"/>
+          <w:szCs w:val="24"/>
+          <w:lang w:eastAsia="en-CA" w:bidi="he-IL"/>
+        </w:rPr>
+        <w:t>Alors le bloc 3 prouve que notre code est valide, car il alloue correctement des registres à toutes nos variables. De plus, notre code traite la forme 1 comme un SUB RX, #0, RY, la forme 2 comme un MIN RX, RY, RZ et la forme 3 comme un MIN RX, RY, #3.</w:t>
       </w:r>
     </w:p>
     <w:p>
@@ -1863,68 +1962,38 @@
         <w:spacing w:line="276" w:lineRule="auto"/>
         <w:jc w:val="both"/>
         <w:rPr>
-          <w:rFonts w:asciiTheme="majorBidi" w:hAnsiTheme="majorBidi" w:cstheme="majorBidi"/>
-        </w:rPr>
-      </w:pPr>
-      <w:r>
-        <w:rPr>
-          <w:rFonts w:asciiTheme="majorBidi" w:hAnsiTheme="majorBidi" w:cstheme="majorBidi"/>
-        </w:rPr>
-        <w:t>N</w:t>
-      </w:r>
-      <w:r>
-        <w:rPr>
-          <w:rFonts w:asciiTheme="majorBidi" w:hAnsiTheme="majorBidi" w:cstheme="majorBidi"/>
-        </w:rPr>
-        <w:t>ous avons</w:t>
-      </w:r>
-      <w:r>
-        <w:rPr>
-          <w:rFonts w:asciiTheme="majorBidi" w:hAnsiTheme="majorBidi" w:cstheme="majorBidi"/>
-        </w:rPr>
-        <w:t xml:space="preserve"> aussi décider de tester nos 3 cas de réduction de test dans </w:t>
-      </w:r>
-      <w:r>
-        <w:rPr>
-          <w:rFonts w:asciiTheme="majorBidi" w:hAnsiTheme="majorBidi" w:cstheme="majorBidi"/>
-        </w:rPr>
-        <w:t>différents blocs</w:t>
-      </w:r>
-      <w:r>
-        <w:rPr>
-          <w:rFonts w:asciiTheme="majorBidi" w:hAnsiTheme="majorBidi" w:cstheme="majorBidi"/>
-        </w:rPr>
-        <w:t>. Pour tester le premier cas de réduction de code n</w:t>
-      </w:r>
-      <w:r>
-        <w:rPr>
-          <w:rFonts w:asciiTheme="majorBidi" w:hAnsiTheme="majorBidi" w:cstheme="majorBidi"/>
-        </w:rPr>
-        <w:t>ous avons ajouté l’expression « a = a »</w:t>
-      </w:r>
-      <w:r>
-        <w:rPr>
-          <w:rFonts w:asciiTheme="majorBidi" w:hAnsiTheme="majorBidi" w:cstheme="majorBidi"/>
-        </w:rPr>
-        <w:t xml:space="preserve"> dans le bloc 4</w:t>
-      </w:r>
-      <w:r>
-        <w:rPr>
-          <w:rFonts w:asciiTheme="majorBidi" w:hAnsiTheme="majorBidi" w:cstheme="majorBidi"/>
-        </w:rPr>
-        <w:t>. Dans ce cas, le code devrait sauter cette ligne, car elle ne sert à rien et c’est exactement ce que</w:t>
-      </w:r>
-      <w:r>
-        <w:rPr>
-          <w:rFonts w:asciiTheme="majorBidi" w:hAnsiTheme="majorBidi" w:cstheme="majorBidi"/>
-        </w:rPr>
-        <w:t xml:space="preserve"> fait</w:t>
-      </w:r>
-      <w:r>
-        <w:rPr>
-          <w:rFonts w:asciiTheme="majorBidi" w:hAnsiTheme="majorBidi" w:cstheme="majorBidi"/>
-        </w:rPr>
-        <w:t xml:space="preserve"> notre programme.</w:t>
+          <w:rFonts w:asciiTheme="majorBidi" w:eastAsia="Times New Roman" w:hAnsiTheme="majorBidi" w:cstheme="majorBidi"/>
+          <w:sz w:val="24"/>
+          <w:szCs w:val="24"/>
+          <w:lang w:eastAsia="en-CA" w:bidi="he-IL"/>
+        </w:rPr>
+      </w:pPr>
+      <w:r>
+        <w:rPr>
+          <w:rFonts w:asciiTheme="majorBidi" w:eastAsia="Times New Roman" w:hAnsiTheme="majorBidi" w:cstheme="majorBidi"/>
+          <w:sz w:val="24"/>
+          <w:szCs w:val="24"/>
+          <w:lang w:eastAsia="en-CA" w:bidi="he-IL"/>
+        </w:rPr>
+        <w:t xml:space="preserve">Nous avons aussi décidé de tester nos 3 cas de réduction de </w:t>
+      </w:r>
+      <w:r>
+        <w:rPr>
+          <w:rFonts w:asciiTheme="majorBidi" w:eastAsia="Times New Roman" w:hAnsiTheme="majorBidi" w:cstheme="majorBidi"/>
+          <w:sz w:val="24"/>
+          <w:szCs w:val="24"/>
+          <w:lang w:eastAsia="en-CA" w:bidi="he-IL"/>
+        </w:rPr>
+        <w:t>code</w:t>
+      </w:r>
+      <w:r>
+        <w:rPr>
+          <w:rFonts w:asciiTheme="majorBidi" w:eastAsia="Times New Roman" w:hAnsiTheme="majorBidi" w:cstheme="majorBidi"/>
+          <w:sz w:val="24"/>
+          <w:szCs w:val="24"/>
+          <w:lang w:eastAsia="en-CA" w:bidi="he-IL"/>
+        </w:rPr>
+        <w:t xml:space="preserve"> dans différents blocs. Pour tester le premier cas de réduction de code nous avons ajouté l’expression « a = a » dans le bloc 4. Dans ce cas, le code devrait sauter cette ligne, car elle ne sert à rien et c’est exactement ce que fait notre programme.</w:t>
       </w:r>
     </w:p>
     <w:p>
@@ -1932,50 +2001,20 @@
         <w:spacing w:line="276" w:lineRule="auto"/>
         <w:jc w:val="both"/>
         <w:rPr>
-          <w:rFonts w:asciiTheme="majorBidi" w:hAnsiTheme="majorBidi" w:cstheme="majorBidi"/>
-        </w:rPr>
-      </w:pPr>
-      <w:r>
-        <w:rPr>
-          <w:rFonts w:asciiTheme="majorBidi" w:hAnsiTheme="majorBidi" w:cstheme="majorBidi"/>
-        </w:rPr>
-        <w:t>Le deuxième cas de réduction que nous avons ajout</w:t>
-      </w:r>
-      <w:r>
-        <w:rPr>
-          <w:rFonts w:asciiTheme="majorBidi" w:hAnsiTheme="majorBidi" w:cstheme="majorBidi"/>
-        </w:rPr>
-        <w:t>é</w:t>
-      </w:r>
-      <w:r>
-        <w:rPr>
-          <w:rFonts w:asciiTheme="majorBidi" w:hAnsiTheme="majorBidi" w:cstheme="majorBidi"/>
-        </w:rPr>
-        <w:t xml:space="preserve"> est testé</w:t>
-      </w:r>
-      <w:r>
-        <w:rPr>
-          <w:rFonts w:asciiTheme="majorBidi" w:hAnsiTheme="majorBidi" w:cstheme="majorBidi"/>
-        </w:rPr>
-        <w:t xml:space="preserve"> dans le bloc </w:t>
-      </w:r>
-      <w:r>
-        <w:rPr>
-          <w:rFonts w:asciiTheme="majorBidi" w:hAnsiTheme="majorBidi" w:cstheme="majorBidi"/>
-        </w:rPr>
-        <w:t>5</w:t>
-      </w:r>
-      <w:r>
-        <w:rPr>
-          <w:rFonts w:asciiTheme="majorBidi" w:hAnsiTheme="majorBidi" w:cstheme="majorBidi"/>
-        </w:rPr>
-        <w:t xml:space="preserve"> qui</w:t>
-      </w:r>
-      <w:r>
-        <w:rPr>
-          <w:rFonts w:asciiTheme="majorBidi" w:hAnsiTheme="majorBidi" w:cstheme="majorBidi"/>
-        </w:rPr>
-        <w:t xml:space="preserve"> est la division par 1 (ex : b = b / 1). Dans ce cas, on vérifie que notre code saute aussi cette ligne correctement et on peut affirmer que c’est le cas avec ce test.</w:t>
+          <w:rFonts w:asciiTheme="majorBidi" w:eastAsia="Times New Roman" w:hAnsiTheme="majorBidi" w:cstheme="majorBidi"/>
+          <w:sz w:val="24"/>
+          <w:szCs w:val="24"/>
+          <w:lang w:eastAsia="en-CA" w:bidi="he-IL"/>
+        </w:rPr>
+      </w:pPr>
+      <w:r>
+        <w:rPr>
+          <w:rFonts w:asciiTheme="majorBidi" w:eastAsia="Times New Roman" w:hAnsiTheme="majorBidi" w:cstheme="majorBidi"/>
+          <w:sz w:val="24"/>
+          <w:szCs w:val="24"/>
+          <w:lang w:eastAsia="en-CA" w:bidi="he-IL"/>
+        </w:rPr>
+        <w:t>Le deuxième cas de réduction que nous avons ajouté est testé dans le bloc 5 qui est la division par 1 (ex : b = b / 1). Dans ce cas, on vérifie que notre code saute aussi cette ligne correctement et on peut affirmer que c’est le cas avec ce test.</w:t>
       </w:r>
     </w:p>
     <w:p>
@@ -1983,56 +2022,20 @@
         <w:spacing w:line="276" w:lineRule="auto"/>
         <w:jc w:val="both"/>
         <w:rPr>
-          <w:rFonts w:asciiTheme="majorBidi" w:hAnsiTheme="majorBidi" w:cstheme="majorBidi"/>
-        </w:rPr>
-      </w:pPr>
-      <w:r>
-        <w:rPr>
-          <w:rFonts w:asciiTheme="majorBidi" w:hAnsiTheme="majorBidi" w:cstheme="majorBidi"/>
-        </w:rPr>
-        <w:t>Le troisième cas de réduction que nous avons ajouté</w:t>
-      </w:r>
-      <w:r>
-        <w:rPr>
-          <w:rFonts w:asciiTheme="majorBidi" w:hAnsiTheme="majorBidi" w:cstheme="majorBidi"/>
-        </w:rPr>
-        <w:t xml:space="preserve"> est testé</w:t>
-      </w:r>
-      <w:r>
-        <w:rPr>
-          <w:rFonts w:asciiTheme="majorBidi" w:hAnsiTheme="majorBidi" w:cstheme="majorBidi"/>
-        </w:rPr>
-        <w:t xml:space="preserve"> dans le bloc 6</w:t>
-      </w:r>
-      <w:r>
-        <w:rPr>
-          <w:rFonts w:asciiTheme="majorBidi" w:hAnsiTheme="majorBidi" w:cstheme="majorBidi"/>
-        </w:rPr>
-        <w:t xml:space="preserve"> </w:t>
-      </w:r>
-      <w:r>
-        <w:rPr>
-          <w:rFonts w:asciiTheme="majorBidi" w:hAnsiTheme="majorBidi" w:cstheme="majorBidi"/>
-        </w:rPr>
-        <w:t xml:space="preserve">qui </w:t>
-      </w:r>
-      <w:r>
-        <w:rPr>
-          <w:rFonts w:asciiTheme="majorBidi" w:hAnsiTheme="majorBidi" w:cstheme="majorBidi"/>
-        </w:rPr>
-        <w:t>est la multiplication par 1 (ex : c = c * 1 ou d = 1 *</w:t>
-      </w:r>
-      <w:r>
-        <w:rPr>
-          <w:rFonts w:asciiTheme="majorBidi" w:hAnsiTheme="majorBidi" w:cstheme="majorBidi"/>
-        </w:rPr>
-        <w:t xml:space="preserve"> </w:t>
-      </w:r>
-      <w:r>
-        <w:rPr>
-          <w:rFonts w:asciiTheme="majorBidi" w:hAnsiTheme="majorBidi" w:cstheme="majorBidi"/>
-        </w:rPr>
-        <w:t xml:space="preserve">d). Nous vérifions encore que notre code saute ces lignes et on confirme que c’est le cas avec les résultats que nous obtenons. </w:t>
+          <w:rFonts w:asciiTheme="majorBidi" w:eastAsia="Times New Roman" w:hAnsiTheme="majorBidi" w:cstheme="majorBidi"/>
+          <w:sz w:val="24"/>
+          <w:szCs w:val="24"/>
+          <w:lang w:eastAsia="en-CA" w:bidi="he-IL"/>
+        </w:rPr>
+      </w:pPr>
+      <w:r>
+        <w:rPr>
+          <w:rFonts w:asciiTheme="majorBidi" w:eastAsia="Times New Roman" w:hAnsiTheme="majorBidi" w:cstheme="majorBidi"/>
+          <w:sz w:val="24"/>
+          <w:szCs w:val="24"/>
+          <w:lang w:eastAsia="en-CA" w:bidi="he-IL"/>
+        </w:rPr>
+        <w:t xml:space="preserve">Le troisième cas de réduction que nous avons ajouté est testé dans le bloc 6 qui est la multiplication par 1 (ex : c = c * 1 ou d = 1 * d). Nous vérifions encore que notre code saute ces lignes et on confirme que c’est le cas avec les résultats que nous obtenons. </w:t>
       </w:r>
     </w:p>
     <w:p>
@@ -2101,7 +2104,7 @@
                     <pic:cNvPicPr/>
                   </pic:nvPicPr>
                   <pic:blipFill>
-                    <a:blip r:embed="rId6">
+                    <a:blip r:embed="rId8">
                       <a:extLst>
                         <a:ext uri="{28A0092B-C50C-407E-A947-70E740481C1C}">
                           <a14:useLocalDpi xmlns:a14="http://schemas.microsoft.com/office/drawing/2010/main" val="0"/>
@@ -2129,13 +2132,119 @@
       </w:r>
     </w:p>
     <w:sectPr>
+      <w:footerReference w:type="default" r:id="rId9"/>
       <w:pgSz w:w="12240" w:h="15840"/>
       <w:pgMar w:top="1440" w:right="1440" w:bottom="1440" w:left="1440" w:header="708" w:footer="708" w:gutter="0"/>
+      <w:pgNumType w:start="0"/>
       <w:cols w:space="708"/>
+      <w:titlePg/>
       <w:docGrid w:linePitch="360"/>
     </w:sectPr>
   </w:body>
 </w:document>
+</file>
+
+<file path=word/endnotes.xml><?xml version="1.0" encoding="utf-8"?>
+<w:endnotes xmlns:wpc="http://schemas.microsoft.com/office/word/2010/wordprocessingCanvas" xmlns:cx="http://schemas.microsoft.com/office/drawing/2014/chartex" xmlns:cx1="http://schemas.microsoft.com/office/drawing/2015/9/8/chartex" xmlns:cx2="http://schemas.microsoft.com/office/drawing/2015/10/21/chartex" xmlns:cx3="http://schemas.microsoft.com/office/drawing/2016/5/9/chartex" xmlns:cx4="http://schemas.microsoft.com/office/drawing/2016/5/10/chartex" xmlns:cx5="http://schemas.microsoft.com/office/drawing/2016/5/11/chartex" xmlns:cx6="http://schemas.microsoft.com/office/drawing/2016/5/12/chartex" xmlns:cx7="http://schemas.microsoft.com/office/drawing/2016/5/13/chartex" xmlns:cx8="http://schemas.microsoft.com/office/drawing/2016/5/14/chartex" xmlns:mc="http://schemas.openxmlformats.org/markup-compatibility/2006" xmlns:aink="http://schemas.microsoft.com/office/drawing/2016/ink" xmlns:am3d="http://schemas.microsoft.com/office/drawing/2017/model3d" xmlns:o="urn:schemas-microsoft-com:office:office" xmlns:r="http://schemas.openxmlformats.org/officeDocument/2006/relationships" xmlns:m="http://schemas.openxmlformats.org/officeDocument/2006/math" xmlns:v="urn:schemas-microsoft-com:vml" xmlns:wp14="http://schemas.microsoft.com/office/word/2010/wordprocessingDrawing" xmlns:wp="http://schemas.openxmlformats.org/drawingml/2006/wordprocessingDrawing" xmlns:w10="urn:schemas-microsoft-com:office:word" xmlns:w="http://schemas.openxmlformats.org/wordprocessingml/2006/main" xmlns:w14="http://schemas.microsoft.com/office/word/2010/wordml" xmlns:w15="http://schemas.microsoft.com/office/word/2012/wordml" xmlns:w16cid="http://schemas.microsoft.com/office/word/2016/wordml/cid" xmlns:w16se="http://schemas.microsoft.com/office/word/2015/wordml/symex" xmlns:wpg="http://schemas.microsoft.com/office/word/2010/wordprocessingGroup" xmlns:wpi="http://schemas.microsoft.com/office/word/2010/wordprocessingInk" xmlns:wne="http://schemas.microsoft.com/office/word/2006/wordml" xmlns:wps="http://schemas.microsoft.com/office/word/2010/wordprocessingShape" mc:Ignorable="w14 w15 w16se w16cid wp14">
+  <w:endnote w:type="separator" w:id="-1">
+    <w:p>
+      <w:pPr>
+        <w:spacing w:after="0" w:line="240" w:lineRule="auto"/>
+      </w:pPr>
+      <w:r>
+        <w:separator/>
+      </w:r>
+    </w:p>
+  </w:endnote>
+  <w:endnote w:type="continuationSeparator" w:id="0">
+    <w:p>
+      <w:pPr>
+        <w:spacing w:after="0" w:line="240" w:lineRule="auto"/>
+      </w:pPr>
+      <w:r>
+        <w:continuationSeparator/>
+      </w:r>
+    </w:p>
+  </w:endnote>
+</w:endnotes>
+</file>
+
+<file path=word/footer1.xml><?xml version="1.0" encoding="utf-8"?>
+<w:ftr xmlns:wpc="http://schemas.microsoft.com/office/word/2010/wordprocessingCanvas" xmlns:cx="http://schemas.microsoft.com/office/drawing/2014/chartex" xmlns:cx1="http://schemas.microsoft.com/office/drawing/2015/9/8/chartex" xmlns:cx2="http://schemas.microsoft.com/office/drawing/2015/10/21/chartex" xmlns:cx3="http://schemas.microsoft.com/office/drawing/2016/5/9/chartex" xmlns:cx4="http://schemas.microsoft.com/office/drawing/2016/5/10/chartex" xmlns:cx5="http://schemas.microsoft.com/office/drawing/2016/5/11/chartex" xmlns:cx6="http://schemas.microsoft.com/office/drawing/2016/5/12/chartex" xmlns:cx7="http://schemas.microsoft.com/office/drawing/2016/5/13/chartex" xmlns:cx8="http://schemas.microsoft.com/office/drawing/2016/5/14/chartex" xmlns:mc="http://schemas.openxmlformats.org/markup-compatibility/2006" xmlns:aink="http://schemas.microsoft.com/office/drawing/2016/ink" xmlns:am3d="http://schemas.microsoft.com/office/drawing/2017/model3d" xmlns:o="urn:schemas-microsoft-com:office:office" xmlns:r="http://schemas.openxmlformats.org/officeDocument/2006/relationships" xmlns:m="http://schemas.openxmlformats.org/officeDocument/2006/math" xmlns:v="urn:schemas-microsoft-com:vml" xmlns:wp14="http://schemas.microsoft.com/office/word/2010/wordprocessingDrawing" xmlns:wp="http://schemas.openxmlformats.org/drawingml/2006/wordprocessingDrawing" xmlns:w10="urn:schemas-microsoft-com:office:word" xmlns:w="http://schemas.openxmlformats.org/wordprocessingml/2006/main" xmlns:w14="http://schemas.microsoft.com/office/word/2010/wordml" xmlns:w15="http://schemas.microsoft.com/office/word/2012/wordml" xmlns:w16cid="http://schemas.microsoft.com/office/word/2016/wordml/cid" xmlns:w16se="http://schemas.microsoft.com/office/word/2015/wordml/symex" xmlns:wpg="http://schemas.microsoft.com/office/word/2010/wordprocessingGroup" xmlns:wpi="http://schemas.microsoft.com/office/word/2010/wordprocessingInk" xmlns:wne="http://schemas.microsoft.com/office/word/2006/wordml" xmlns:wps="http://schemas.microsoft.com/office/word/2010/wordprocessingShape" mc:Ignorable="w14 w15 w16se w16cid wp14">
+  <w:sdt>
+    <w:sdtPr>
+      <w:id w:val="-975829547"/>
+      <w:docPartObj>
+        <w:docPartGallery w:val="Page Numbers (Bottom of Page)"/>
+        <w:docPartUnique/>
+      </w:docPartObj>
+    </w:sdtPr>
+    <w:sdtEndPr>
+      <w:rPr>
+        <w:noProof/>
+      </w:rPr>
+    </w:sdtEndPr>
+    <w:sdtContent>
+      <w:p>
+        <w:pPr>
+          <w:pStyle w:val="Footer"/>
+          <w:jc w:val="right"/>
+        </w:pPr>
+        <w:r>
+          <w:fldChar w:fldCharType="begin"/>
+        </w:r>
+        <w:r>
+          <w:instrText xml:space="preserve"> PAGE   \* MERGEFORMAT </w:instrText>
+        </w:r>
+        <w:r>
+          <w:fldChar w:fldCharType="separate"/>
+        </w:r>
+        <w:r>
+          <w:rPr>
+            <w:noProof/>
+          </w:rPr>
+          <w:t>2</w:t>
+        </w:r>
+        <w:r>
+          <w:rPr>
+            <w:noProof/>
+          </w:rPr>
+          <w:fldChar w:fldCharType="end"/>
+        </w:r>
+      </w:p>
+    </w:sdtContent>
+  </w:sdt>
+  <w:p>
+    <w:pPr>
+      <w:pStyle w:val="Footer"/>
+    </w:pPr>
+  </w:p>
+</w:ftr>
+</file>
+
+<file path=word/footnotes.xml><?xml version="1.0" encoding="utf-8"?>
+<w:footnotes xmlns:wpc="http://schemas.microsoft.com/office/word/2010/wordprocessingCanvas" xmlns:cx="http://schemas.microsoft.com/office/drawing/2014/chartex" xmlns:cx1="http://schemas.microsoft.com/office/drawing/2015/9/8/chartex" xmlns:cx2="http://schemas.microsoft.com/office/drawing/2015/10/21/chartex" xmlns:cx3="http://schemas.microsoft.com/office/drawing/2016/5/9/chartex" xmlns:cx4="http://schemas.microsoft.com/office/drawing/2016/5/10/chartex" xmlns:cx5="http://schemas.microsoft.com/office/drawing/2016/5/11/chartex" xmlns:cx6="http://schemas.microsoft.com/office/drawing/2016/5/12/chartex" xmlns:cx7="http://schemas.microsoft.com/office/drawing/2016/5/13/chartex" xmlns:cx8="http://schemas.microsoft.com/office/drawing/2016/5/14/chartex" xmlns:mc="http://schemas.openxmlformats.org/markup-compatibility/2006" xmlns:aink="http://schemas.microsoft.com/office/drawing/2016/ink" xmlns:am3d="http://schemas.microsoft.com/office/drawing/2017/model3d" xmlns:o="urn:schemas-microsoft-com:office:office" xmlns:r="http://schemas.openxmlformats.org/officeDocument/2006/relationships" xmlns:m="http://schemas.openxmlformats.org/officeDocument/2006/math" xmlns:v="urn:schemas-microsoft-com:vml" xmlns:wp14="http://schemas.microsoft.com/office/word/2010/wordprocessingDrawing" xmlns:wp="http://schemas.openxmlformats.org/drawingml/2006/wordprocessingDrawing" xmlns:w10="urn:schemas-microsoft-com:office:word" xmlns:w="http://schemas.openxmlformats.org/wordprocessingml/2006/main" xmlns:w14="http://schemas.microsoft.com/office/word/2010/wordml" xmlns:w15="http://schemas.microsoft.com/office/word/2012/wordml" xmlns:w16cid="http://schemas.microsoft.com/office/word/2016/wordml/cid" xmlns:w16se="http://schemas.microsoft.com/office/word/2015/wordml/symex" xmlns:wpg="http://schemas.microsoft.com/office/word/2010/wordprocessingGroup" xmlns:wpi="http://schemas.microsoft.com/office/word/2010/wordprocessingInk" xmlns:wne="http://schemas.microsoft.com/office/word/2006/wordml" xmlns:wps="http://schemas.microsoft.com/office/word/2010/wordprocessingShape" mc:Ignorable="w14 w15 w16se w16cid wp14">
+  <w:footnote w:type="separator" w:id="-1">
+    <w:p>
+      <w:pPr>
+        <w:spacing w:after="0" w:line="240" w:lineRule="auto"/>
+      </w:pPr>
+      <w:r>
+        <w:separator/>
+      </w:r>
+    </w:p>
+  </w:footnote>
+  <w:footnote w:type="continuationSeparator" w:id="0">
+    <w:p>
+      <w:pPr>
+        <w:spacing w:after="0" w:line="240" w:lineRule="auto"/>
+      </w:pPr>
+      <w:r>
+        <w:continuationSeparator/>
+      </w:r>
+    </w:p>
+  </w:footnote>
+</w:footnotes>
 </file>
 
 <file path=word/numbering.xml><?xml version="1.0" encoding="utf-8"?>
@@ -2919,6 +3028,58 @@
       <w:lang w:val="fr-CA" w:eastAsia="zh-CN" w:bidi="ar-SA"/>
     </w:rPr>
   </w:style>
+  <w:style w:type="paragraph" w:styleId="Header">
+    <w:name w:val="header"/>
+    <w:basedOn w:val="Normal"/>
+    <w:link w:val="HeaderChar"/>
+    <w:uiPriority w:val="99"/>
+    <w:unhideWhenUsed/>
+    <w:rsid w:val="002153EA"/>
+    <w:pPr>
+      <w:tabs>
+        <w:tab w:val="center" w:pos="4680"/>
+        <w:tab w:val="right" w:pos="9360"/>
+      </w:tabs>
+      <w:spacing w:after="0" w:line="240" w:lineRule="auto"/>
+    </w:pPr>
+  </w:style>
+  <w:style w:type="character" w:customStyle="1" w:styleId="HeaderChar">
+    <w:name w:val="Header Char"/>
+    <w:basedOn w:val="DefaultParagraphFont"/>
+    <w:link w:val="Header"/>
+    <w:uiPriority w:val="99"/>
+    <w:rsid w:val="002153EA"/>
+    <w:rPr>
+      <w:rFonts w:eastAsiaTheme="minorEastAsia"/>
+      <w:lang w:val="fr-CA" w:eastAsia="zh-CN" w:bidi="ar-SA"/>
+    </w:rPr>
+  </w:style>
+  <w:style w:type="paragraph" w:styleId="Footer">
+    <w:name w:val="footer"/>
+    <w:basedOn w:val="Normal"/>
+    <w:link w:val="FooterChar"/>
+    <w:uiPriority w:val="99"/>
+    <w:unhideWhenUsed/>
+    <w:rsid w:val="002153EA"/>
+    <w:pPr>
+      <w:tabs>
+        <w:tab w:val="center" w:pos="4680"/>
+        <w:tab w:val="right" w:pos="9360"/>
+      </w:tabs>
+      <w:spacing w:after="0" w:line="240" w:lineRule="auto"/>
+    </w:pPr>
+  </w:style>
+  <w:style w:type="character" w:customStyle="1" w:styleId="FooterChar">
+    <w:name w:val="Footer Char"/>
+    <w:basedOn w:val="DefaultParagraphFont"/>
+    <w:link w:val="Footer"/>
+    <w:uiPriority w:val="99"/>
+    <w:rsid w:val="002153EA"/>
+    <w:rPr>
+      <w:rFonts w:eastAsiaTheme="minorEastAsia"/>
+      <w:lang w:val="fr-CA" w:eastAsia="zh-CN" w:bidi="ar-SA"/>
+    </w:rPr>
+  </w:style>
 </w:styles>
 </file>
 

</xml_diff>